<commit_message>
final edits to the course notes including class photo
git-svn-id: http://nescent-anatomy-course.googlecode.com/svn/trunk/2013_course@369 586f635c-ba50-3696-6e8c-0f279cf0028a
</commit_message>
<xml_diff>
--- a/course_notes/NESCentOntologiesCourseNotes.docx
+++ b/course_notes/NESCentOntologiesCourseNotes.docx
@@ -98,11 +98,6 @@
     <w:p>
       <w:pPr>
         <w:pStyle w:val="normal0"/>
-      </w:pPr>
-    </w:p>
-    <w:p>
-      <w:pPr>
-        <w:pStyle w:val="normal0"/>
         <w:spacing w:line="360" w:lineRule="auto"/>
       </w:pPr>
       <w:r>
@@ -123,6 +118,7 @@
         <w:r>
           <w:rPr>
             <w:color w:val="1155CC"/>
+            <w:sz w:val="20"/>
             <w:u w:val="single"/>
           </w:rPr>
           <w:t>Class materials</w:t>
@@ -138,6 +134,7 @@
         <w:r>
           <w:rPr>
             <w:color w:val="1155CC"/>
+            <w:sz w:val="20"/>
             <w:u w:val="single"/>
           </w:rPr>
           <w:t>Monday, July 29</w:t>
@@ -153,6 +150,7 @@
         <w:r>
           <w:rPr>
             <w:color w:val="1155CC"/>
+            <w:sz w:val="20"/>
             <w:u w:val="single"/>
           </w:rPr>
           <w:t>Introductions and biographies</w:t>
@@ -168,6 +166,7 @@
         <w:r>
           <w:rPr>
             <w:color w:val="1155CC"/>
+            <w:sz w:val="20"/>
             <w:u w:val="single"/>
           </w:rPr>
           <w:t>Matt Y - The Lifespan of an Ontology</w:t>
@@ -183,6 +182,7 @@
         <w:r>
           <w:rPr>
             <w:color w:val="1155CC"/>
+            <w:sz w:val="20"/>
             <w:u w:val="single"/>
           </w:rPr>
           <w:t>Students - Breakout exercise</w:t>
@@ -198,6 +198,7 @@
         <w:r>
           <w:rPr>
             <w:color w:val="1155CC"/>
+            <w:sz w:val="20"/>
             <w:u w:val="single"/>
           </w:rPr>
           <w:t>Melissa H - Introduction to Ontologies</w:t>
@@ -213,6 +214,7 @@
         <w:r>
           <w:rPr>
             <w:color w:val="1155CC"/>
+            <w:sz w:val="20"/>
             <w:u w:val="single"/>
           </w:rPr>
           <w:t>Students - SVN story exercise</w:t>
@@ -228,6 +230,7 @@
         <w:r>
           <w:rPr>
             <w:color w:val="1155CC"/>
+            <w:sz w:val="20"/>
             <w:u w:val="single"/>
           </w:rPr>
           <w:t>Melissa H - Ontology Communities</w:t>
@@ -243,6 +246,7 @@
         <w:r>
           <w:rPr>
             <w:color w:val="1155CC"/>
+            <w:sz w:val="20"/>
             <w:u w:val="single"/>
           </w:rPr>
           <w:t>Students - Mapping exercise</w:t>
@@ -258,6 +262,7 @@
         <w:r>
           <w:rPr>
             <w:color w:val="1155CC"/>
+            <w:sz w:val="20"/>
             <w:u w:val="single"/>
           </w:rPr>
           <w:t>Jim B - VUE functionality</w:t>
@@ -273,6 +278,7 @@
         <w:r>
           <w:rPr>
             <w:color w:val="1155CC"/>
+            <w:sz w:val="20"/>
             <w:u w:val="single"/>
           </w:rPr>
           <w:t>Melissa H - Best Practices</w:t>
@@ -288,6 +294,7 @@
         <w:r>
           <w:rPr>
             <w:color w:val="1155CC"/>
+            <w:sz w:val="20"/>
             <w:u w:val="single"/>
           </w:rPr>
           <w:t>Monday summary</w:t>
@@ -303,6 +310,7 @@
         <w:r>
           <w:rPr>
             <w:color w:val="1155CC"/>
+            <w:sz w:val="20"/>
             <w:u w:val="single"/>
           </w:rPr>
           <w:t>Tuesday, July 30</w:t>
@@ -318,6 +326,7 @@
         <w:r>
           <w:rPr>
             <w:color w:val="1155CC"/>
+            <w:sz w:val="20"/>
             <w:u w:val="single"/>
           </w:rPr>
           <w:t>Students - Finishing VUE exercise</w:t>
@@ -333,6 +342,7 @@
         <w:r>
           <w:rPr>
             <w:color w:val="1155CC"/>
+            <w:sz w:val="20"/>
             <w:u w:val="single"/>
           </w:rPr>
           <w:t>Jim B - Evolutionary Phenotype Data Annotation</w:t>
@@ -348,6 +358,7 @@
         <w:r>
           <w:rPr>
             <w:color w:val="1155CC"/>
+            <w:sz w:val="20"/>
             <w:u w:val="single"/>
           </w:rPr>
           <w:t>Karen Cranston (guest talk) - Open Tree of Life</w:t>
@@ -363,6 +374,7 @@
         <w:r>
           <w:rPr>
             <w:color w:val="1155CC"/>
+            <w:sz w:val="20"/>
             <w:u w:val="single"/>
           </w:rPr>
           <w:t>Students - “What’s out there” exercise</w:t>
@@ -378,6 +390,7 @@
         <w:r>
           <w:rPr>
             <w:color w:val="1155CC"/>
+            <w:sz w:val="20"/>
             <w:u w:val="single"/>
           </w:rPr>
           <w:t xml:space="preserve">Jim B </w:t>
@@ -385,6 +398,7 @@
         <w:r>
           <w:rPr>
             <w:color w:val="1155CC"/>
+            <w:sz w:val="20"/>
             <w:u w:val="single"/>
           </w:rPr>
           <w:t>- Introduction to OWL</w:t>
@@ -400,6 +414,7 @@
         <w:r>
           <w:rPr>
             <w:color w:val="1155CC"/>
+            <w:sz w:val="20"/>
             <w:u w:val="single"/>
           </w:rPr>
           <w:t>Tuesday summary</w:t>
@@ -415,6 +430,7 @@
         <w:r>
           <w:rPr>
             <w:color w:val="1155CC"/>
+            <w:sz w:val="20"/>
             <w:u w:val="single"/>
           </w:rPr>
           <w:t>Wednesday, July 31</w:t>
@@ -430,6 +446,7 @@
         <w:r>
           <w:rPr>
             <w:color w:val="1155CC"/>
+            <w:sz w:val="20"/>
             <w:u w:val="single"/>
           </w:rPr>
           <w:t>Students - The big Protégé tutorial</w:t>
@@ -445,6 +462,7 @@
         <w:r>
           <w:rPr>
             <w:color w:val="1155CC"/>
+            <w:sz w:val="20"/>
             <w:u w:val="single"/>
           </w:rPr>
           <w:t>Jim B - Limits to Ontol</w:t>
@@ -452,6 +470,7 @@
         <w:r>
           <w:rPr>
             <w:color w:val="1155CC"/>
+            <w:sz w:val="20"/>
             <w:u w:val="single"/>
           </w:rPr>
           <w:t>ogies</w:t>
@@ -467,6 +486,7 @@
         <w:r>
           <w:rPr>
             <w:color w:val="1155CC"/>
+            <w:sz w:val="20"/>
             <w:u w:val="single"/>
           </w:rPr>
           <w:t>Thursday, August 1</w:t>
@@ -482,6 +502,7 @@
         <w:r>
           <w:rPr>
             <w:color w:val="1155CC"/>
+            <w:sz w:val="20"/>
             <w:u w:val="single"/>
           </w:rPr>
           <w:t>Melissa H - Ontology Interoperability</w:t>
@@ -497,6 +518,7 @@
         <w:r>
           <w:rPr>
             <w:color w:val="1155CC"/>
+            <w:sz w:val="20"/>
             <w:u w:val="single"/>
           </w:rPr>
           <w:t>Class discussion - Exploring ontologies</w:t>
@@ -512,6 +534,7 @@
         <w:r>
           <w:rPr>
             <w:color w:val="1155CC"/>
+            <w:sz w:val="20"/>
             <w:u w:val="single"/>
           </w:rPr>
           <w:t>Students - Plugins exercise</w:t>
@@ -527,6 +550,7 @@
         <w:r>
           <w:rPr>
             <w:color w:val="1155CC"/>
+            <w:sz w:val="20"/>
             <w:u w:val="single"/>
           </w:rPr>
           <w:t>Melissa H - Imports and MIREOT</w:t>
@@ -542,6 +566,7 @@
         <w:r>
           <w:rPr>
             <w:color w:val="1155CC"/>
+            <w:sz w:val="20"/>
             <w:u w:val="single"/>
           </w:rPr>
           <w:t>Students - Import and Ontofox tutorials</w:t>
@@ -557,6 +582,7 @@
         <w:r>
           <w:rPr>
             <w:color w:val="1155CC"/>
+            <w:sz w:val="20"/>
             <w:u w:val="single"/>
           </w:rPr>
           <w:t>Class discussion - Ontology evaluation</w:t>
@@ -566,12 +592,29 @@
     <w:p>
       <w:pPr>
         <w:pStyle w:val="normal0"/>
+        <w:ind w:left="720"/>
+      </w:pPr>
+      <w:hyperlink w:anchor="h.rdiz5426zavl">
+        <w:r>
+          <w:rPr>
+            <w:color w:val="1155CC"/>
+            <w:sz w:val="20"/>
+            <w:u w:val="single"/>
+          </w:rPr>
+          <w:t>Wednesday &amp; Thursday summary</w:t>
+        </w:r>
+      </w:hyperlink>
+    </w:p>
+    <w:p>
+      <w:pPr>
+        <w:pStyle w:val="normal0"/>
         <w:ind w:left="360"/>
       </w:pPr>
       <w:hyperlink w:anchor="h.kizjiel4bhj">
         <w:r>
           <w:rPr>
             <w:color w:val="1155CC"/>
+            <w:sz w:val="20"/>
             <w:u w:val="single"/>
           </w:rPr>
           <w:t>Friday, August 2</w:t>
@@ -587,9 +630,42 @@
         <w:r>
           <w:rPr>
             <w:color w:val="1155CC"/>
+            <w:sz w:val="20"/>
             <w:u w:val="single"/>
           </w:rPr>
           <w:t>Student presentations</w:t>
+        </w:r>
+      </w:hyperlink>
+    </w:p>
+    <w:p>
+      <w:pPr>
+        <w:pStyle w:val="normal0"/>
+        <w:ind w:left="720"/>
+      </w:pPr>
+      <w:hyperlink w:anchor="h.81q3y2mgs2dz">
+        <w:r>
+          <w:rPr>
+            <w:color w:val="1155CC"/>
+            <w:sz w:val="20"/>
+            <w:u w:val="single"/>
+          </w:rPr>
+          <w:t>Friday summary</w:t>
+        </w:r>
+      </w:hyperlink>
+    </w:p>
+    <w:p>
+      <w:pPr>
+        <w:pStyle w:val="normal0"/>
+        <w:ind w:left="720"/>
+      </w:pPr>
+      <w:hyperlink w:anchor="h.b8repln47dds">
+        <w:r>
+          <w:rPr>
+            <w:color w:val="1155CC"/>
+            <w:sz w:val="20"/>
+            <w:u w:val="single"/>
+          </w:rPr>
+          <w:t>Class photo</w:t>
         </w:r>
       </w:hyperlink>
     </w:p>
@@ -628,11 +704,11 @@
           <w:left w:w="10" w:type="dxa"/>
           <w:right w:w="10" w:type="dxa"/>
         </w:tblCellMar>
-        <w:tblLook w:val="04A0"/>
+        <w:tblLook w:val="0000"/>
       </w:tblPr>
       <w:tblGrid>
-        <w:gridCol w:w="1860"/>
-        <w:gridCol w:w="7500"/>
+        <w:gridCol w:w="2070"/>
+        <w:gridCol w:w="7290"/>
       </w:tblGrid>
       <w:tr>
         <w:tblPrEx>
@@ -643,7 +719,7 @@
         </w:tblPrEx>
         <w:tc>
           <w:tcPr>
-            <w:tcW w:w="1860" w:type="dxa"/>
+            <w:tcW w:w="2070" w:type="dxa"/>
             <w:tcMar>
               <w:top w:w="100" w:type="dxa"/>
               <w:left w:w="100" w:type="dxa"/>
@@ -663,7 +739,7 @@
         </w:tc>
         <w:tc>
           <w:tcPr>
-            <w:tcW w:w="7500" w:type="dxa"/>
+            <w:tcW w:w="7290" w:type="dxa"/>
             <w:tcMar>
               <w:top w:w="100" w:type="dxa"/>
               <w:left w:w="100" w:type="dxa"/>
@@ -680,6 +756,7 @@
               <w:r>
                 <w:rPr>
                   <w:color w:val="1155CC"/>
+                  <w:sz w:val="20"/>
                   <w:u w:val="single"/>
                 </w:rPr>
                 <w:t>http://bit.ly/14o9itW</w:t>
@@ -697,7 +774,7 @@
         </w:tblPrEx>
         <w:tc>
           <w:tcPr>
-            <w:tcW w:w="1860" w:type="dxa"/>
+            <w:tcW w:w="2070" w:type="dxa"/>
             <w:tcMar>
               <w:top w:w="100" w:type="dxa"/>
               <w:left w:w="100" w:type="dxa"/>
@@ -717,7 +794,7 @@
         </w:tc>
         <w:tc>
           <w:tcPr>
-            <w:tcW w:w="7500" w:type="dxa"/>
+            <w:tcW w:w="7290" w:type="dxa"/>
             <w:tcMar>
               <w:top w:w="100" w:type="dxa"/>
               <w:left w:w="100" w:type="dxa"/>
@@ -734,6 +811,7 @@
               <w:r>
                 <w:rPr>
                   <w:color w:val="1155CC"/>
+                  <w:sz w:val="20"/>
                   <w:u w:val="single"/>
                 </w:rPr>
                 <w:t>http://nescent-anatomy-course.googlecode.com/</w:t>
@@ -751,7 +829,7 @@
         </w:tblPrEx>
         <w:tc>
           <w:tcPr>
-            <w:tcW w:w="1860" w:type="dxa"/>
+            <w:tcW w:w="2070" w:type="dxa"/>
             <w:tcMar>
               <w:top w:w="100" w:type="dxa"/>
               <w:left w:w="100" w:type="dxa"/>
@@ -771,7 +849,7 @@
         </w:tc>
         <w:tc>
           <w:tcPr>
-            <w:tcW w:w="7500" w:type="dxa"/>
+            <w:tcW w:w="7290" w:type="dxa"/>
             <w:tcMar>
               <w:top w:w="100" w:type="dxa"/>
               <w:left w:w="100" w:type="dxa"/>
@@ -788,6 +866,7 @@
               <w:r>
                 <w:rPr>
                   <w:color w:val="1155CC"/>
+                  <w:sz w:val="20"/>
                   <w:u w:val="single"/>
                 </w:rPr>
                 <w:t>http://www.mendeley.com/groups/3545281/nescent-ontology-course-2013/</w:t>
@@ -819,18 +898,19 @@
         <w:pStyle w:val="normal0"/>
       </w:pPr>
       <w:r>
-        <w:t>Check out from the co</w:t>
-      </w:r>
-      <w:r>
-        <w:t xml:space="preserve">urse Google Project site, or download in a zip: </w:t>
-      </w:r>
-      <w:commentRangeStart w:id="1"/>
-      <w:r>
-        <w:t>URL (xx MB)</w:t>
-      </w:r>
-      <w:commentRangeEnd w:id="1"/>
-      <w:r>
-        <w:commentReference w:id="1"/>
+        <w:t xml:space="preserve">Available on the </w:t>
+      </w:r>
+      <w:hyperlink r:id="rId9">
+        <w:r>
+          <w:rPr>
+            <w:color w:val="1155CC"/>
+            <w:u w:val="single"/>
+          </w:rPr>
+          <w:t>Google Project</w:t>
+        </w:r>
+      </w:hyperlink>
+      <w:r>
+        <w:t xml:space="preserve"> site, either check out from Subversion or download as zip.</w:t>
       </w:r>
     </w:p>
     <w:p>
@@ -878,10 +958,490 @@
         <w:pStyle w:val="Heading1"/>
         <w:jc w:val="center"/>
       </w:pPr>
-      <w:bookmarkStart w:id="2" w:name="h.irjtpo1pf4i5" w:colFirst="0" w:colLast="0"/>
+      <w:bookmarkStart w:id="1" w:name="h.irjtpo1pf4i5" w:colFirst="0" w:colLast="0"/>
+      <w:bookmarkEnd w:id="1"/>
+      <w:r>
+        <w:t>Monday, July 29</w:t>
+      </w:r>
+    </w:p>
+    <w:p>
+      <w:pPr>
+        <w:pStyle w:val="normal0"/>
+      </w:pPr>
+    </w:p>
+    <w:p>
+      <w:pPr>
+        <w:pStyle w:val="Heading2"/>
+      </w:pPr>
+      <w:bookmarkStart w:id="2" w:name="h.eehlevnvf3ra" w:colFirst="0" w:colLast="0"/>
       <w:bookmarkEnd w:id="2"/>
       <w:r>
-        <w:t>Monday, July 29</w:t>
+        <w:t>Introductions and biographies</w:t>
+      </w:r>
+    </w:p>
+    <w:p>
+      <w:pPr>
+        <w:pStyle w:val="normal0"/>
+      </w:pPr>
+    </w:p>
+    <w:p>
+      <w:pPr>
+        <w:pStyle w:val="normal0"/>
+      </w:pPr>
+      <w:r>
+        <w:rPr>
+          <w:b/>
+        </w:rPr>
+        <w:t xml:space="preserve">Melissa Haendel (instructor) - </w:t>
+      </w:r>
+      <w:r>
+        <w:rPr>
+          <w:highlight w:val="white"/>
+        </w:rPr>
+        <w:t xml:space="preserve">Currently lead ontologist for the eagle-i project, Oregon Health &amp; Science University, designed to collect and disseminate information about scientific resources. Dr. Haendel has a Ph.D. in neuroscience, where she studied early development in mouse, chick </w:t>
+      </w:r>
+      <w:r>
+        <w:rPr>
+          <w:highlight w:val="white"/>
+        </w:rPr>
+        <w:t>and zebrafish. Dr. Haendel has co-lead several anatomy ontology workshops and has participated in development of development of standards for anatomy ontologies. She has participated in development of the Common Anatomy Reference Ontology (CARO) and taxons</w:t>
+      </w:r>
+      <w:r>
+        <w:rPr>
+          <w:highlight w:val="white"/>
+        </w:rPr>
+        <w:t>pecific anatomy ontologies such as the zebrafish anatomy ontology (ZFA), the the teleost ontology (TAO), and the vertebrate skeletal ontology (VAO). Most recently, she has been working to facilitate cross-species anatomy interoperability (Uberon). Her inte</w:t>
+      </w:r>
+      <w:r>
+        <w:rPr>
+          <w:highlight w:val="white"/>
+        </w:rPr>
+        <w:t>rest is in using anatomy ontologies as a nexus for linking many types of data - genomic, biomedical, evolutionary - using Semantic Web standards.</w:t>
+      </w:r>
+    </w:p>
+    <w:p>
+      <w:pPr>
+        <w:pStyle w:val="normal0"/>
+      </w:pPr>
+    </w:p>
+    <w:p>
+      <w:pPr>
+        <w:pStyle w:val="normal0"/>
+      </w:pPr>
+      <w:r>
+        <w:rPr>
+          <w:b/>
+        </w:rPr>
+        <w:t>Matt Yoder (instructor) -</w:t>
+      </w:r>
+      <w:r>
+        <w:t xml:space="preserve"> </w:t>
+      </w:r>
+      <w:r>
+        <w:rPr>
+          <w:highlight w:val="white"/>
+        </w:rPr>
+        <w:t>A lead researcher on the Hymenoptera Anatomy Ontology and a biodiversity informatic</w:t>
+      </w:r>
+      <w:r>
+        <w:rPr>
+          <w:highlight w:val="white"/>
+        </w:rPr>
+        <w:t>ian at the Illinois Natural History Survey. Matt contributes to the curation of the HAO and seeks to develop user-friendly tools that enable domain experts, who are not usually ontology experts as well, to employ phenotype ontologies as part of their descr</w:t>
+      </w:r>
+      <w:r>
+        <w:rPr>
+          <w:highlight w:val="white"/>
+        </w:rPr>
+        <w:t>iptive work. Trained in Hymenoptera systematics and biodiversity informatics Matt has broad experience in phylogenetic reconstruction, with specific background in rRNA multiple sequence alignment analysis. He has worked on implementing informatics solution</w:t>
+      </w:r>
+      <w:r>
+        <w:rPr>
+          <w:highlight w:val="white"/>
+        </w:rPr>
+        <w:t>s across a wide range of taxa.</w:t>
+      </w:r>
+    </w:p>
+    <w:p>
+      <w:pPr>
+        <w:pStyle w:val="normal0"/>
+      </w:pPr>
+    </w:p>
+    <w:p>
+      <w:pPr>
+        <w:pStyle w:val="normal0"/>
+      </w:pPr>
+      <w:r>
+        <w:rPr>
+          <w:b/>
+        </w:rPr>
+        <w:t>Jim Balhoff (guest instructor) -</w:t>
+      </w:r>
+      <w:r>
+        <w:t xml:space="preserve"> </w:t>
+      </w:r>
+      <w:r>
+        <w:rPr>
+          <w:highlight w:val="white"/>
+        </w:rPr>
+        <w:t>Working on the Phenoscape and Hymenoptera Anatomy ontologies, Jim is an expert in semantic phenotype and ontology meta-data modelling, inference, and ontology-based application development.</w:t>
+      </w:r>
+    </w:p>
+    <w:p>
+      <w:pPr>
+        <w:pStyle w:val="normal0"/>
+      </w:pPr>
+    </w:p>
+    <w:p>
+      <w:pPr>
+        <w:pStyle w:val="normal0"/>
+      </w:pPr>
+      <w:r>
+        <w:rPr>
+          <w:b/>
+        </w:rPr>
+        <w:t>Erik Segerdell (course assistant) -</w:t>
+      </w:r>
+      <w:r>
+        <w:t xml:space="preserve"> Graduate student in bioinformatics at </w:t>
+      </w:r>
+      <w:r>
+        <w:rPr>
+          <w:highlight w:val="white"/>
+        </w:rPr>
+        <w:t>Oregon Health &amp; Science Univeristy</w:t>
+      </w:r>
+      <w:r>
+        <w:t>. Ontology Coordinator for Phenotype RCN. Experience in model organism database curation and developing anatomy (zebrafish and Xenopus) and phenotyp</w:t>
+      </w:r>
+      <w:r>
+        <w:t>e ontologeis.</w:t>
+      </w:r>
+    </w:p>
+    <w:p>
+      <w:pPr>
+        <w:pStyle w:val="normal0"/>
+      </w:pPr>
+    </w:p>
+    <w:p>
+      <w:pPr>
+        <w:pStyle w:val="normal0"/>
+      </w:pPr>
+      <w:r>
+        <w:rPr>
+          <w:b/>
+        </w:rPr>
+        <w:t>Mariangeles Arce -</w:t>
+      </w:r>
+      <w:r>
+        <w:t xml:space="preserve"> Academy of Natural Sciences of Drexel University. Georeferencing technician for the FishNet 2 Collaborative Georeferencing Project. Phylogenetics and taxonomy, fish in South America, anatomy (muscle), interested in Teleost</w:t>
+      </w:r>
+      <w:r>
+        <w:t xml:space="preserve"> Anatomy Ontology and evo/devo.</w:t>
+      </w:r>
+    </w:p>
+    <w:p>
+      <w:pPr>
+        <w:pStyle w:val="normal0"/>
+      </w:pPr>
+    </w:p>
+    <w:p>
+      <w:pPr>
+        <w:pStyle w:val="normal0"/>
+      </w:pPr>
+      <w:r>
+        <w:rPr>
+          <w:b/>
+        </w:rPr>
+        <w:t xml:space="preserve">Erik Chen - </w:t>
+      </w:r>
+      <w:r>
+        <w:t>Graduate Student at University of Ottawa. Gene retentions, interest in Gene Ontology.</w:t>
+      </w:r>
+    </w:p>
+    <w:p>
+      <w:pPr>
+        <w:pStyle w:val="normal0"/>
+      </w:pPr>
+    </w:p>
+    <w:p>
+      <w:pPr>
+        <w:pStyle w:val="normal0"/>
+      </w:pPr>
+      <w:r>
+        <w:rPr>
+          <w:b/>
+        </w:rPr>
+        <w:t>Peter Uetz -</w:t>
+      </w:r>
+      <w:r>
+        <w:t xml:space="preserve"> Center for the Study of Biological Complexity. Interest in vertebrates/reptiles, limb development, microbiology</w:t>
+      </w:r>
+      <w:r>
+        <w:t>, bacterial phenotype ontology. An Ontology for Bacterial Phenotypes (joint project with Jim Hu, TAMU, and Michelle Giglio, UMD), the Reptile Database.</w:t>
+      </w:r>
+    </w:p>
+    <w:p>
+      <w:pPr>
+        <w:pStyle w:val="normal0"/>
+      </w:pPr>
+    </w:p>
+    <w:p>
+      <w:pPr>
+        <w:pStyle w:val="normal0"/>
+      </w:pPr>
+      <w:r>
+        <w:rPr>
+          <w:b/>
+        </w:rPr>
+        <w:t>Ashleigh Smythe -</w:t>
+      </w:r>
+      <w:r>
+        <w:t xml:space="preserve"> Phylo/systematics of nematodes, extend ontologies from C. elegans to other nematodes.</w:t>
+      </w:r>
+      <w:r>
+        <w:t xml:space="preserve"> I'm a nematologist/parasitologist, mostly working on free-living marine nematode systematics these days.  I did my Ph.D. at UC Davis and then a postdoc at the Smithsonian NMNH.  I've been a visiting assistant prof. at Hamilton College for six years but am</w:t>
+      </w:r>
+      <w:r>
+        <w:t xml:space="preserve"> currently a Scholar-in-Residence and looking for a tenure track position.  I have no prior experience with ontologies but I'd like to extend what's been done for C. elegans to include other nematode taxa and eventually connect the morphology of marine and</w:t>
+      </w:r>
+      <w:r>
+        <w:t xml:space="preserve"> parasitic nematodes to the wealth of genetic data available for C. elegans and other model nematodes.</w:t>
+      </w:r>
+    </w:p>
+    <w:p>
+      <w:pPr>
+        <w:pStyle w:val="normal0"/>
+      </w:pPr>
+    </w:p>
+    <w:p>
+      <w:pPr>
+        <w:pStyle w:val="normal0"/>
+      </w:pPr>
+      <w:r>
+        <w:rPr>
+          <w:b/>
+        </w:rPr>
+        <w:t>Claus Weiland -</w:t>
+      </w:r>
+      <w:r>
+        <w:t xml:space="preserve"> </w:t>
+      </w:r>
+      <w:r>
+        <w:rPr>
+          <w:highlight w:val="white"/>
+        </w:rPr>
+        <w:t>Scientific Programmer; LOEWE Biodiversity and Climate Research Centre (BIK-F; part of Senckenberg Society).</w:t>
+      </w:r>
+      <w:r>
+        <w:t xml:space="preserve"> Natural history collections,</w:t>
+      </w:r>
+      <w:r>
+        <w:t xml:space="preserve"> hardware infratructure, scientific repos, environmental ontologies.</w:t>
+      </w:r>
+    </w:p>
+    <w:p>
+      <w:pPr>
+        <w:pStyle w:val="normal0"/>
+      </w:pPr>
+    </w:p>
+    <w:p>
+      <w:pPr>
+        <w:pStyle w:val="normal0"/>
+      </w:pPr>
+      <w:r>
+        <w:rPr>
+          <w:b/>
+        </w:rPr>
+        <w:t>Maria Christina Diaz -</w:t>
+      </w:r>
+      <w:r>
+        <w:t xml:space="preserve"> Nova South Eastern University. Sponge taxonomy and evolution, Porifera ToL, collaborator on PORO, phylogenetics and morphology, mining of functions. </w:t>
+      </w:r>
+      <w:r>
+        <w:t>I am a naturalist, specialized Poriferologist, with 20-something years as a taxonomist, and always researching on life histories, microbial symbioses, functional ecology, and evolution, and now plunging with genetic googles into phyllogentic histories, wit</w:t>
+      </w:r>
+      <w:r>
+        <w:t>h the Porifera tree of Life Project.</w:t>
+      </w:r>
+    </w:p>
+    <w:p>
+      <w:pPr>
+        <w:pStyle w:val="normal0"/>
+      </w:pPr>
+    </w:p>
+    <w:p>
+      <w:pPr>
+        <w:pStyle w:val="normal0"/>
+      </w:pPr>
+      <w:r>
+        <w:rPr>
+          <w:b/>
+        </w:rPr>
+        <w:t>Chris Sheil -</w:t>
+      </w:r>
+      <w:r>
+        <w:t xml:space="preserve"> John Carroll University. Associate Professor of Biology. Herpetology, developmental morphology, interest in homology, turtle anatomy, chondrocranium.</w:t>
+      </w:r>
+    </w:p>
+    <w:p>
+      <w:pPr>
+        <w:pStyle w:val="normal0"/>
+      </w:pPr>
+    </w:p>
+    <w:p>
+      <w:pPr>
+        <w:pStyle w:val="normal0"/>
+      </w:pPr>
+      <w:r>
+        <w:rPr>
+          <w:b/>
+        </w:rPr>
+        <w:t>John Wieczorek -</w:t>
+      </w:r>
+      <w:r>
+        <w:t xml:space="preserve"> Information Architect, Museum of Ver</w:t>
+      </w:r>
+      <w:r>
+        <w:t>tebrate Zoology, UC, Berkeley. Lead Programmer, VertNet. Convenor, Darwin Core Task Group of Biodiversity Information Standards. Ontology interests: Biological Collections Ontology (BCO).</w:t>
+      </w:r>
+    </w:p>
+    <w:p>
+      <w:pPr>
+        <w:pStyle w:val="normal0"/>
+      </w:pPr>
+    </w:p>
+    <w:p>
+      <w:pPr>
+        <w:pStyle w:val="normal0"/>
+      </w:pPr>
+      <w:r>
+        <w:rPr>
+          <w:b/>
+        </w:rPr>
+        <w:t>Elise Larsen -</w:t>
+      </w:r>
+      <w:r>
+        <w:t xml:space="preserve"> Ecologist, interest in Lepidoptera trait database, a</w:t>
+      </w:r>
+      <w:r>
+        <w:t>pplying ontology to it. Currently I’m a PhD Candidate at University of Maryland in Biology (focus in community ecology). Previous MSc in Biology (2007). This fall I will be joining a research project which includes the development of a trait database for l</w:t>
+      </w:r>
+      <w:r>
+        <w:t>epidopterans. I have done some database development in the past for ecological and toxicological research, but have not worked with ontologies in the past.</w:t>
+      </w:r>
+    </w:p>
+    <w:p>
+      <w:pPr>
+        <w:pStyle w:val="normal0"/>
+      </w:pPr>
+    </w:p>
+    <w:p>
+      <w:pPr>
+        <w:pStyle w:val="normal0"/>
+      </w:pPr>
+      <w:r>
+        <w:rPr>
+          <w:b/>
+        </w:rPr>
+        <w:t>Jing Liu -</w:t>
+      </w:r>
+      <w:r>
+        <w:t xml:space="preserve"> Post doc at University of Florida. Biological literature describing species, extracting </w:t>
+      </w:r>
+      <w:r>
+        <w:t>character matrix.</w:t>
+      </w:r>
+    </w:p>
+    <w:p>
+      <w:pPr>
+        <w:pStyle w:val="normal0"/>
+      </w:pPr>
+    </w:p>
+    <w:p>
+      <w:pPr>
+        <w:pStyle w:val="normal0"/>
+      </w:pPr>
+      <w:r>
+        <w:rPr>
+          <w:b/>
+        </w:rPr>
+        <w:t>Steve Elliott -</w:t>
+      </w:r>
+      <w:r>
+        <w:t xml:space="preserve"> Mathematical models in evolutionary biology, interest in semantic extraction from encyclopedia, how people are using ontologies. I'm a PhD candidate at Arizona State. My dissertation research is about how to use informati</w:t>
+      </w:r>
+      <w:r>
+        <w:t>on about gene regulation with models from population genetics/quantitative genetics. But my ontology-related work is for the Embryo Project, which has long term goals in post-secondary education, science outreach, and research into how science changes over</w:t>
+      </w:r>
+      <w:r>
+        <w:t xml:space="preserve"> time.</w:t>
+      </w:r>
+    </w:p>
+    <w:p>
+      <w:pPr>
+        <w:pStyle w:val="normal0"/>
+      </w:pPr>
+    </w:p>
+    <w:p>
+      <w:pPr>
+        <w:pStyle w:val="normal0"/>
+      </w:pPr>
+      <w:r>
+        <w:rPr>
+          <w:b/>
+        </w:rPr>
+        <w:t xml:space="preserve">Laura Jackson - </w:t>
+      </w:r>
+      <w:r>
+        <w:t>Graduate Student at Southeastern Louisiana University. Interest in fish, evolutionary development/ontology using Phenoscape.</w:t>
+      </w:r>
+    </w:p>
+    <w:p>
+      <w:pPr>
+        <w:pStyle w:val="normal0"/>
+      </w:pPr>
+    </w:p>
+    <w:p>
+      <w:pPr>
+        <w:pStyle w:val="normal0"/>
+      </w:pPr>
+      <w:r>
+        <w:rPr>
+          <w:b/>
+        </w:rPr>
+        <w:t>Corrine Blank -</w:t>
+      </w:r>
+      <w:r>
+        <w:t xml:space="preserve"> University of Montana. Archaean domain of life, trait and habitat evolution, matching with</w:t>
+      </w:r>
+      <w:r>
+        <w:t xml:space="preserve"> transitions in evolutionary record.</w:t>
+      </w:r>
+    </w:p>
+    <w:p>
+      <w:pPr>
+        <w:pStyle w:val="normal0"/>
+      </w:pPr>
+    </w:p>
+    <w:p>
+      <w:pPr>
+        <w:pStyle w:val="normal0"/>
+      </w:pPr>
+      <w:r>
+        <w:rPr>
+          <w:b/>
+        </w:rPr>
+        <w:t>Anne Thessen -</w:t>
+      </w:r>
+      <w:r>
+        <w:t xml:space="preserve"> My background is in biological oceanography, plankton ecology and protist taxonomy. I'm interested in applying ontologies to the federation of data, particularly for microscopic species. I'm working as a</w:t>
+      </w:r>
+      <w:r>
+        <w:t xml:space="preserve"> "free lance" biologist right now. I have appointments at Arizona State University, University of Maryland and Marine Biological Laboratory. I am working on several different projects. My PhD is from University of Maryland Horn Point Laboratory and I did m</w:t>
+      </w:r>
+      <w:r>
+        <w:t>y Post-doc at MBL with the Encyclopedia of Life and the International Census of Marine Microbes.</w:t>
       </w:r>
     </w:p>
     <w:p>
@@ -893,488 +1453,8 @@
       <w:pPr>
         <w:pStyle w:val="Heading2"/>
       </w:pPr>
-      <w:bookmarkStart w:id="3" w:name="h.eehlevnvf3ra" w:colFirst="0" w:colLast="0"/>
+      <w:bookmarkStart w:id="3" w:name="h.smjk179eu4xh" w:colFirst="0" w:colLast="0"/>
       <w:bookmarkEnd w:id="3"/>
-      <w:r>
-        <w:t>Introductions and biographies</w:t>
-      </w:r>
-    </w:p>
-    <w:p>
-      <w:pPr>
-        <w:pStyle w:val="normal0"/>
-      </w:pPr>
-    </w:p>
-    <w:p>
-      <w:pPr>
-        <w:pStyle w:val="normal0"/>
-      </w:pPr>
-      <w:r>
-        <w:rPr>
-          <w:b/>
-        </w:rPr>
-        <w:t xml:space="preserve">Melissa Haendel (instructor) - </w:t>
-      </w:r>
-      <w:r>
-        <w:rPr>
-          <w:highlight w:val="white"/>
-        </w:rPr>
-        <w:t>Currently lead ontologist for the eagle-i project, Oregon Health &amp; Science University, designed to collect and disseminate information about scientific resources. Dr. Haendel has a Ph.D. in neuroscience, where she studied ear</w:t>
-      </w:r>
-      <w:r>
-        <w:rPr>
-          <w:highlight w:val="white"/>
-        </w:rPr>
-        <w:t>ly development in mouse, chick and zebrafish. Dr. Haendel has co-lead several anatomy ontology workshops and has participated in development of development of standards for anatomy ontologies. She has participated in development of the Common Anatomy Refer</w:t>
-      </w:r>
-      <w:r>
-        <w:rPr>
-          <w:highlight w:val="white"/>
-        </w:rPr>
-        <w:t>ence Ontology (CARO) and taxonspecific anatomy ontologies such as the zebrafish anatomy ontology (ZFA), the the teleost ontology (TAO), and the vertebrate skeletal ontology (VAO). Most recently, she has been working to facilitate cross-species anatomy inte</w:t>
-      </w:r>
-      <w:r>
-        <w:rPr>
-          <w:highlight w:val="white"/>
-        </w:rPr>
-        <w:t>roperability (Uberon). Her interest is in using anatomy ontologies as a nexus for linking many types of data - genomic, biomedical, evolutionary - using Semantic Web standards.</w:t>
-      </w:r>
-    </w:p>
-    <w:p>
-      <w:pPr>
-        <w:pStyle w:val="normal0"/>
-      </w:pPr>
-    </w:p>
-    <w:p>
-      <w:pPr>
-        <w:pStyle w:val="normal0"/>
-      </w:pPr>
-      <w:r>
-        <w:rPr>
-          <w:b/>
-        </w:rPr>
-        <w:t>Matt Yoder (instructor) -</w:t>
-      </w:r>
-      <w:r>
-        <w:t xml:space="preserve"> </w:t>
-      </w:r>
-      <w:r>
-        <w:rPr>
-          <w:highlight w:val="white"/>
-        </w:rPr>
-        <w:t>A lead researcher on the Hymenoptera Anatomy Ontolog</w:t>
-      </w:r>
-      <w:r>
-        <w:rPr>
-          <w:highlight w:val="white"/>
-        </w:rPr>
-        <w:t>y and a biodiversity informatician at the Illinois Natural History Survey. Matt contributes to the curation of the HAO and seeks to develop user-friendly tools that enable domain experts, who are not usually ontology experts as well, to employ phenotype on</w:t>
-      </w:r>
-      <w:r>
-        <w:rPr>
-          <w:highlight w:val="white"/>
-        </w:rPr>
-        <w:t>tologies as part of their descriptive work. Trained in Hymenoptera systematics and biodiversity informatics Matt has broad experience in phylogenetic reconstruction, with specific background in rRNA multiple sequence alignment analysis. He has worked on im</w:t>
-      </w:r>
-      <w:r>
-        <w:rPr>
-          <w:highlight w:val="white"/>
-        </w:rPr>
-        <w:t>plementing informatics solutions across a wide range of taxa.</w:t>
-      </w:r>
-    </w:p>
-    <w:p>
-      <w:pPr>
-        <w:pStyle w:val="normal0"/>
-      </w:pPr>
-    </w:p>
-    <w:p>
-      <w:pPr>
-        <w:pStyle w:val="normal0"/>
-      </w:pPr>
-      <w:r>
-        <w:rPr>
-          <w:b/>
-        </w:rPr>
-        <w:t>Jim Balhoff (guest instructor) -</w:t>
-      </w:r>
-      <w:r>
-        <w:t xml:space="preserve"> </w:t>
-      </w:r>
-      <w:r>
-        <w:rPr>
-          <w:highlight w:val="white"/>
-        </w:rPr>
-        <w:t>Working on the Phenoscape and Hymenoptera Anatomy ontologies, Jim is an expert in semantic phenotype and ontology meta-data modelling, inference, and ontology-based application development.</w:t>
-      </w:r>
-    </w:p>
-    <w:p>
-      <w:pPr>
-        <w:pStyle w:val="normal0"/>
-      </w:pPr>
-    </w:p>
-    <w:p>
-      <w:pPr>
-        <w:pStyle w:val="normal0"/>
-      </w:pPr>
-      <w:r>
-        <w:rPr>
-          <w:b/>
-        </w:rPr>
-        <w:t>Erik Segerdell (course assistant) -</w:t>
-      </w:r>
-      <w:r>
-        <w:t xml:space="preserve"> Graduate student in bioinform</w:t>
-      </w:r>
-      <w:r>
-        <w:t xml:space="preserve">atics at </w:t>
-      </w:r>
-      <w:r>
-        <w:rPr>
-          <w:highlight w:val="white"/>
-        </w:rPr>
-        <w:t>Oregon Health &amp; Science Univeristy</w:t>
-      </w:r>
-      <w:r>
-        <w:t>. Ontology Coordinator for Phenotype RCN. Experience in model organism database curation and developing anatomy (zebrafish and Xenopus) and phenotype ontologeis.</w:t>
-      </w:r>
-    </w:p>
-    <w:p>
-      <w:pPr>
-        <w:pStyle w:val="normal0"/>
-      </w:pPr>
-    </w:p>
-    <w:p>
-      <w:pPr>
-        <w:pStyle w:val="normal0"/>
-      </w:pPr>
-      <w:r>
-        <w:rPr>
-          <w:b/>
-        </w:rPr>
-        <w:t>Mariangeles Arce -</w:t>
-      </w:r>
-      <w:r>
-        <w:t xml:space="preserve"> Academy of Natural Sciences of </w:t>
-      </w:r>
-      <w:r>
-        <w:t>Drexel University. Georeferencing technician for the FishNet 2 Collaborative Georeferencing Project. Phylogenetics and taxonomy, fish in South America, anatomy (muscle), interested in Teleost Anatomy Ontology and evo/devo.</w:t>
-      </w:r>
-    </w:p>
-    <w:p>
-      <w:pPr>
-        <w:pStyle w:val="normal0"/>
-      </w:pPr>
-    </w:p>
-    <w:p>
-      <w:pPr>
-        <w:pStyle w:val="normal0"/>
-      </w:pPr>
-      <w:r>
-        <w:rPr>
-          <w:b/>
-        </w:rPr>
-        <w:t xml:space="preserve">Erik Chen - </w:t>
-      </w:r>
-      <w:r>
-        <w:t xml:space="preserve">Graduate Student at </w:t>
-      </w:r>
-      <w:r>
-        <w:t>University of Ottawa. Gene retentions, interest in Gene Ontology.</w:t>
-      </w:r>
-    </w:p>
-    <w:p>
-      <w:pPr>
-        <w:pStyle w:val="normal0"/>
-      </w:pPr>
-    </w:p>
-    <w:p>
-      <w:pPr>
-        <w:pStyle w:val="normal0"/>
-      </w:pPr>
-      <w:r>
-        <w:rPr>
-          <w:b/>
-        </w:rPr>
-        <w:t>Peter Uetz -</w:t>
-      </w:r>
-      <w:r>
-        <w:t xml:space="preserve"> Center for the Study of Biological Complexity. Interest in vertebrates/reptiles, limb development, microbiology, bacterial phenotype ontology. An Ontology for Bacterial Phenoty</w:t>
-      </w:r>
-      <w:r>
-        <w:t>pes (joint project with Jim Hu, TAMU, and Michelle Giglio, UMD), the Reptile Database.</w:t>
-      </w:r>
-    </w:p>
-    <w:p>
-      <w:pPr>
-        <w:pStyle w:val="normal0"/>
-      </w:pPr>
-    </w:p>
-    <w:p>
-      <w:pPr>
-        <w:pStyle w:val="normal0"/>
-      </w:pPr>
-      <w:r>
-        <w:rPr>
-          <w:b/>
-        </w:rPr>
-        <w:t>Ashleigh Smythe -</w:t>
-      </w:r>
-      <w:r>
-        <w:t xml:space="preserve"> Phylo/systematics of nematodes, extend ontologies from C. elegans to other nematodes. I'm a nematologist/parasitologist, mostly working on free-living</w:t>
-      </w:r>
-      <w:r>
-        <w:t xml:space="preserve"> marine nematode systematics these days.  I did my Ph.D. at UC Davis and then a postdoc at the Smithsonian NMNH.  I've been a visiting assistant prof. at Hamilton College for six years but am currently a Scholar-in-Residence and looking for a tenure track </w:t>
-      </w:r>
-      <w:r>
-        <w:t xml:space="preserve">position.  I have no prior experience with ontologies but I'd like to extend what's been done for C. elegans to include other nematode taxa and eventually connect the morphology of marine and parasitic nematodes to the wealth of genetic data available for </w:t>
-      </w:r>
-      <w:r>
-        <w:t>C. elegans and other model nematodes.</w:t>
-      </w:r>
-    </w:p>
-    <w:p>
-      <w:pPr>
-        <w:pStyle w:val="normal0"/>
-      </w:pPr>
-    </w:p>
-    <w:p>
-      <w:pPr>
-        <w:pStyle w:val="normal0"/>
-      </w:pPr>
-      <w:r>
-        <w:rPr>
-          <w:b/>
-        </w:rPr>
-        <w:t>Claus Weiland -</w:t>
-      </w:r>
-      <w:r>
-        <w:t xml:space="preserve"> </w:t>
-      </w:r>
-      <w:r>
-        <w:rPr>
-          <w:highlight w:val="white"/>
-        </w:rPr>
-        <w:t>Scientific Programmer; LOEWE Biodiversity and Climate Research Centre (BIK-F; part of Senckenberg Society).</w:t>
-      </w:r>
-      <w:r>
-        <w:t xml:space="preserve"> Natural history collections, hardware infratructure, scientific repos, environmental ontologi</w:t>
-      </w:r>
-      <w:r>
-        <w:t>es.</w:t>
-      </w:r>
-    </w:p>
-    <w:p>
-      <w:pPr>
-        <w:pStyle w:val="normal0"/>
-      </w:pPr>
-    </w:p>
-    <w:p>
-      <w:pPr>
-        <w:pStyle w:val="normal0"/>
-      </w:pPr>
-      <w:r>
-        <w:rPr>
-          <w:b/>
-        </w:rPr>
-        <w:t>Maria Christina Diaz -</w:t>
-      </w:r>
-      <w:r>
-        <w:t xml:space="preserve"> Nova South Eastern University. Sponge taxonomy and evolution, Porifera ToL, collaborator on PORO, phylogenetics and morphology, mining of functions. I am a naturalist, specialized Poriferologist, with 20-something years as a tax</w:t>
-      </w:r>
-      <w:r>
-        <w:t>onomist, and always researching on life histories, microbial symbioses, functional ecology, and evolution, and now plunging with genetic googles into phyllogentic histories, with the Porifera tree of Life Project.</w:t>
-      </w:r>
-    </w:p>
-    <w:p>
-      <w:pPr>
-        <w:pStyle w:val="normal0"/>
-      </w:pPr>
-    </w:p>
-    <w:p>
-      <w:pPr>
-        <w:pStyle w:val="normal0"/>
-      </w:pPr>
-      <w:r>
-        <w:rPr>
-          <w:b/>
-        </w:rPr>
-        <w:t>Chris Sheil -</w:t>
-      </w:r>
-      <w:r>
-        <w:t xml:space="preserve"> </w:t>
-      </w:r>
-      <w:r>
-        <w:t>John Carroll University. Associate Professor of Biology. Herpetology, developmental morphology, interest in homology, turtle anatomy, chondrocranium.</w:t>
-      </w:r>
-    </w:p>
-    <w:p>
-      <w:pPr>
-        <w:pStyle w:val="normal0"/>
-      </w:pPr>
-    </w:p>
-    <w:p>
-      <w:pPr>
-        <w:pStyle w:val="normal0"/>
-      </w:pPr>
-      <w:r>
-        <w:rPr>
-          <w:b/>
-        </w:rPr>
-        <w:t>John Wieczorek -</w:t>
-      </w:r>
-      <w:r>
-        <w:t xml:space="preserve"> Information Architect, Museum of Vertebrate Zoology, UC, Berkeley. Lead Programmer, Vert</w:t>
-      </w:r>
-      <w:r>
-        <w:t>Net. Convenor, Darwin Core Task Group of Biodiversity Information Standards. Ontology interests: Biological Collections Ontology (BCO).</w:t>
-      </w:r>
-    </w:p>
-    <w:p>
-      <w:pPr>
-        <w:pStyle w:val="normal0"/>
-      </w:pPr>
-    </w:p>
-    <w:p>
-      <w:pPr>
-        <w:pStyle w:val="normal0"/>
-      </w:pPr>
-      <w:r>
-        <w:rPr>
-          <w:b/>
-        </w:rPr>
-        <w:t>Elise Larsen -</w:t>
-      </w:r>
-      <w:r>
-        <w:t xml:space="preserve"> Ecologist, interest in Lepidoptera trait database, applying ontology to it. Currently I’m a PhD Candidat</w:t>
-      </w:r>
-      <w:r>
-        <w:t xml:space="preserve">e at University of Maryland in Biology (focus in community ecology). Previous MSc in Biology (2007). This fall I will be joining a research project which includes the development of a trait database for lepidopterans. I have done some database development </w:t>
-      </w:r>
-      <w:r>
-        <w:t>in the past for ecological and toxicological research, but have not worked with ontologies in the past.</w:t>
-      </w:r>
-    </w:p>
-    <w:p>
-      <w:pPr>
-        <w:pStyle w:val="normal0"/>
-      </w:pPr>
-    </w:p>
-    <w:p>
-      <w:pPr>
-        <w:pStyle w:val="normal0"/>
-      </w:pPr>
-      <w:r>
-        <w:rPr>
-          <w:b/>
-        </w:rPr>
-        <w:t>Jing Liu -</w:t>
-      </w:r>
-      <w:r>
-        <w:t xml:space="preserve"> Post doc at University of Florida. Biological literature describing species, extracting character matrix.</w:t>
-      </w:r>
-    </w:p>
-    <w:p>
-      <w:pPr>
-        <w:pStyle w:val="normal0"/>
-      </w:pPr>
-    </w:p>
-    <w:p>
-      <w:pPr>
-        <w:pStyle w:val="normal0"/>
-      </w:pPr>
-      <w:r>
-        <w:rPr>
-          <w:b/>
-        </w:rPr>
-        <w:t>Steve Elliott -</w:t>
-      </w:r>
-      <w:r>
-        <w:t xml:space="preserve"> Mathematical mode</w:t>
-      </w:r>
-      <w:r>
-        <w:t>ls in evolutionary biology, interest in semantic extraction from encyclopedia, how people are using ontologies. I'm a PhD candidate at Arizona State. My dissertation research is about how to use information about gene regulation with models from population</w:t>
-      </w:r>
-      <w:r>
-        <w:t xml:space="preserve"> genetics/quantitative genetics. But my ontology-related work is for the Embryo Project, which has long term goals in post-secondary education, science outreach, and research into how science changes over time.</w:t>
-      </w:r>
-    </w:p>
-    <w:p>
-      <w:pPr>
-        <w:pStyle w:val="normal0"/>
-      </w:pPr>
-    </w:p>
-    <w:p>
-      <w:pPr>
-        <w:pStyle w:val="normal0"/>
-      </w:pPr>
-      <w:r>
-        <w:rPr>
-          <w:b/>
-        </w:rPr>
-        <w:t xml:space="preserve">Laura Jackson - </w:t>
-      </w:r>
-      <w:r>
-        <w:t>Graduate Student at Southeas</w:t>
-      </w:r>
-      <w:r>
-        <w:t>tern Louisiana University. Interest in fish, evolutionary development/ontology using Phenoscape.</w:t>
-      </w:r>
-    </w:p>
-    <w:p>
-      <w:pPr>
-        <w:pStyle w:val="normal0"/>
-      </w:pPr>
-    </w:p>
-    <w:p>
-      <w:pPr>
-        <w:pStyle w:val="normal0"/>
-      </w:pPr>
-      <w:r>
-        <w:rPr>
-          <w:b/>
-        </w:rPr>
-        <w:t>Corrine Blank -</w:t>
-      </w:r>
-      <w:r>
-        <w:t xml:space="preserve"> University of Montana. Archaean domain of life, trait and habitat evolution, matching with transitions in evolutionary record.</w:t>
-      </w:r>
-    </w:p>
-    <w:p>
-      <w:pPr>
-        <w:pStyle w:val="normal0"/>
-      </w:pPr>
-    </w:p>
-    <w:p>
-      <w:pPr>
-        <w:pStyle w:val="normal0"/>
-      </w:pPr>
-      <w:r>
-        <w:rPr>
-          <w:b/>
-        </w:rPr>
-        <w:t>Anne Thessen -</w:t>
-      </w:r>
-      <w:r>
-        <w:t xml:space="preserve"> My background is in biological oceanography, plankton ecology and protist taxonomy. I'm interested in applying ontologies to the federation of data, particularly for microscopic species. I'm working as a "free lance" biologist right now. I have appointmen</w:t>
-      </w:r>
-      <w:r>
-        <w:t xml:space="preserve">ts at Arizona State University, University of Maryland and Marine Biological Laboratory. I am working on several different projects. My PhD is from University of Maryland Horn Point Laboratory and I did my Post-doc at MBL with the Encyclopedia of Life and </w:t>
-      </w:r>
-      <w:r>
-        <w:t>the International Census of Marine Microbes.</w:t>
-      </w:r>
-    </w:p>
-    <w:p>
-      <w:pPr>
-        <w:pStyle w:val="normal0"/>
-      </w:pPr>
-    </w:p>
-    <w:p>
-      <w:pPr>
-        <w:pStyle w:val="Heading2"/>
-      </w:pPr>
-      <w:bookmarkStart w:id="4" w:name="h.smjk179eu4xh" w:colFirst="0" w:colLast="0"/>
-      <w:bookmarkEnd w:id="4"/>
       <w:r>
         <w:t>Matt Y - The Lifespan of an Ontology</w:t>
       </w:r>
@@ -1431,7 +1511,10 @@
         <w:pStyle w:val="normal0"/>
       </w:pPr>
       <w:r>
-        <w:t>Evolution of ontology development</w:t>
+        <w:t>Evolution of o</w:t>
+      </w:r>
+      <w:r>
+        <w:t>ntology development</w:t>
       </w:r>
     </w:p>
     <w:p>
@@ -1449,10 +1532,7 @@
       </w:pPr>
       <w:r>
         <w:tab/>
-        <w:t>OBO now cons</w:t>
-      </w:r>
-      <w:r>
-        <w:t>idered a subset of OWL</w:t>
+        <w:t>OBO now considered a subset of OWL</w:t>
       </w:r>
     </w:p>
     <w:p>
@@ -1553,7 +1633,10 @@
         <w:pStyle w:val="normal0"/>
       </w:pPr>
       <w:r>
-        <w:t>MH: There is a role for Wikipedia (will talk later about this)</w:t>
+        <w:t>MH: T</w:t>
+      </w:r>
+      <w:r>
+        <w:t>here is a role for Wikipedia (will talk later about this)</w:t>
       </w:r>
     </w:p>
     <w:p>
@@ -1594,7 +1677,10 @@
         <w:pStyle w:val="normal0"/>
       </w:pPr>
       <w:r>
-        <w:t>Examples of structured datastores</w:t>
+        <w:t>Example</w:t>
+      </w:r>
+      <w:r>
+        <w:t>s of structured datastores</w:t>
       </w:r>
     </w:p>
     <w:p>
@@ -1610,10 +1696,7 @@
         <w:pStyle w:val="normal0"/>
       </w:pPr>
       <w:r>
-        <w:t>Driving a</w:t>
-      </w:r>
-      <w:r>
-        <w:t xml:space="preserve"> user interface</w:t>
+        <w:t>Driving a user interface</w:t>
       </w:r>
     </w:p>
     <w:p>
@@ -1654,7 +1737,10 @@
         <w:pStyle w:val="normal0"/>
       </w:pPr>
       <w:r>
-        <w:t>Breakout exercise - Will ontologies work for you?</w:t>
+        <w:t xml:space="preserve">Breakout exercise - Will ontologies </w:t>
+      </w:r>
+      <w:r>
+        <w:t>work for you?</w:t>
       </w:r>
     </w:p>
     <w:p>
@@ -1668,14 +1754,8 @@
     <w:p>
       <w:pPr>
         <w:pStyle w:val="normal0"/>
-        <w:rPr>
-          <w:color w:val="auto"/>
-        </w:rPr>
-      </w:pPr>
-      <w:r>
-        <w:rPr>
-          <w:color w:val="auto"/>
-        </w:rPr>
+      </w:pPr>
+      <w:r>
         <w:t>Lifespan</w:t>
       </w:r>
     </w:p>
@@ -1684,16 +1764,10 @@
         <w:pStyle w:val="normal0"/>
         <w:numPr>
           <w:ilvl w:val="0"/>
-          <w:numId w:val="4"/>
+          <w:numId w:val="6"/>
         </w:numPr>
-        <w:rPr>
-          <w:color w:val="auto"/>
-        </w:rPr>
-      </w:pPr>
-      <w:r>
-        <w:rPr>
-          <w:color w:val="auto"/>
-        </w:rPr>
+      </w:pPr>
+      <w:r>
         <w:t>Inception</w:t>
       </w:r>
     </w:p>
@@ -1702,23 +1776,11 @@
         <w:pStyle w:val="normal0"/>
         <w:numPr>
           <w:ilvl w:val="0"/>
-          <w:numId w:val="4"/>
+          <w:numId w:val="6"/>
         </w:numPr>
-        <w:rPr>
-          <w:color w:val="auto"/>
-        </w:rPr>
-      </w:pPr>
-      <w:r>
-        <w:rPr>
-          <w:color w:val="auto"/>
-        </w:rPr>
-        <w:t>Plann</w:t>
-      </w:r>
-      <w:r>
-        <w:rPr>
-          <w:color w:val="auto"/>
-        </w:rPr>
-        <w:t>ing</w:t>
+      </w:pPr>
+      <w:r>
+        <w:t>Planning</w:t>
       </w:r>
     </w:p>
     <w:p>
@@ -1726,16 +1788,10 @@
         <w:pStyle w:val="normal0"/>
         <w:numPr>
           <w:ilvl w:val="0"/>
-          <w:numId w:val="4"/>
+          <w:numId w:val="6"/>
         </w:numPr>
-        <w:rPr>
-          <w:color w:val="auto"/>
-        </w:rPr>
-      </w:pPr>
-      <w:r>
-        <w:rPr>
-          <w:color w:val="auto"/>
-        </w:rPr>
+      </w:pPr>
+      <w:r>
         <w:t>Data gathering</w:t>
       </w:r>
     </w:p>
@@ -1744,16 +1800,10 @@
         <w:pStyle w:val="normal0"/>
         <w:numPr>
           <w:ilvl w:val="0"/>
-          <w:numId w:val="4"/>
+          <w:numId w:val="6"/>
         </w:numPr>
-        <w:rPr>
-          <w:color w:val="auto"/>
-        </w:rPr>
-      </w:pPr>
-      <w:r>
-        <w:rPr>
-          <w:color w:val="auto"/>
-        </w:rPr>
+      </w:pPr>
+      <w:r>
         <w:t>Understanding</w:t>
       </w:r>
     </w:p>
@@ -1762,16 +1812,10 @@
         <w:pStyle w:val="normal0"/>
         <w:numPr>
           <w:ilvl w:val="0"/>
-          <w:numId w:val="4"/>
+          <w:numId w:val="6"/>
         </w:numPr>
-        <w:rPr>
-          <w:color w:val="auto"/>
-        </w:rPr>
-      </w:pPr>
-      <w:r>
-        <w:rPr>
-          <w:color w:val="auto"/>
-        </w:rPr>
+      </w:pPr>
+      <w:r>
         <w:t>Formalization</w:t>
       </w:r>
     </w:p>
@@ -1780,16 +1824,10 @@
         <w:pStyle w:val="normal0"/>
         <w:numPr>
           <w:ilvl w:val="0"/>
-          <w:numId w:val="4"/>
+          <w:numId w:val="6"/>
         </w:numPr>
-        <w:rPr>
-          <w:color w:val="auto"/>
-        </w:rPr>
-      </w:pPr>
-      <w:r>
-        <w:rPr>
-          <w:color w:val="auto"/>
-        </w:rPr>
+      </w:pPr>
+      <w:r>
         <w:t>Itegration</w:t>
       </w:r>
     </w:p>
@@ -1798,16 +1836,10 @@
         <w:pStyle w:val="normal0"/>
         <w:numPr>
           <w:ilvl w:val="0"/>
-          <w:numId w:val="4"/>
+          <w:numId w:val="6"/>
         </w:numPr>
-        <w:rPr>
-          <w:color w:val="auto"/>
-        </w:rPr>
-      </w:pPr>
-      <w:r>
-        <w:rPr>
-          <w:color w:val="auto"/>
-        </w:rPr>
+      </w:pPr>
+      <w:r>
         <w:t>Distribution</w:t>
       </w:r>
     </w:p>
@@ -1816,16 +1848,10 @@
         <w:pStyle w:val="normal0"/>
         <w:numPr>
           <w:ilvl w:val="0"/>
-          <w:numId w:val="4"/>
+          <w:numId w:val="6"/>
         </w:numPr>
-        <w:rPr>
-          <w:color w:val="auto"/>
-        </w:rPr>
-      </w:pPr>
-      <w:r>
-        <w:rPr>
-          <w:color w:val="auto"/>
-        </w:rPr>
+      </w:pPr>
+      <w:r>
         <w:t>Refinement</w:t>
       </w:r>
     </w:p>
@@ -1834,16 +1860,10 @@
         <w:pStyle w:val="normal0"/>
         <w:numPr>
           <w:ilvl w:val="0"/>
-          <w:numId w:val="4"/>
+          <w:numId w:val="6"/>
         </w:numPr>
-        <w:rPr>
-          <w:color w:val="auto"/>
-        </w:rPr>
-      </w:pPr>
-      <w:r>
-        <w:rPr>
-          <w:color w:val="auto"/>
-        </w:rPr>
+      </w:pPr>
+      <w:r>
         <w:t>Reasoning</w:t>
       </w:r>
     </w:p>
@@ -1852,16 +1872,10 @@
         <w:pStyle w:val="normal0"/>
         <w:numPr>
           <w:ilvl w:val="0"/>
-          <w:numId w:val="4"/>
+          <w:numId w:val="6"/>
         </w:numPr>
-        <w:rPr>
-          <w:color w:val="auto"/>
-        </w:rPr>
-      </w:pPr>
-      <w:r>
-        <w:rPr>
-          <w:color w:val="auto"/>
-        </w:rPr>
+      </w:pPr>
+      <w:r>
         <w:t>Applications</w:t>
       </w:r>
     </w:p>
@@ -1870,16 +1884,10 @@
         <w:pStyle w:val="normal0"/>
         <w:numPr>
           <w:ilvl w:val="0"/>
-          <w:numId w:val="4"/>
+          <w:numId w:val="6"/>
         </w:numPr>
-        <w:rPr>
-          <w:color w:val="auto"/>
-        </w:rPr>
-      </w:pPr>
-      <w:r>
-        <w:rPr>
-          <w:color w:val="auto"/>
-        </w:rPr>
+      </w:pPr>
+      <w:r>
         <w:t>Research</w:t>
       </w:r>
     </w:p>
@@ -1888,16 +1896,10 @@
         <w:pStyle w:val="normal0"/>
         <w:numPr>
           <w:ilvl w:val="0"/>
-          <w:numId w:val="4"/>
+          <w:numId w:val="6"/>
         </w:numPr>
-        <w:rPr>
-          <w:color w:val="auto"/>
-        </w:rPr>
-      </w:pPr>
-      <w:r>
-        <w:rPr>
-          <w:color w:val="auto"/>
-        </w:rPr>
+      </w:pPr>
+      <w:r>
         <w:t>Obsoletion</w:t>
       </w:r>
     </w:p>
@@ -1910,23 +1912,23 @@
       <w:pPr>
         <w:pStyle w:val="Heading2"/>
       </w:pPr>
-      <w:bookmarkStart w:id="5" w:name="h.hb9t5jgjqy60" w:colFirst="0" w:colLast="0"/>
+      <w:bookmarkStart w:id="4" w:name="h.hb9t5jgjqy60" w:colFirst="0" w:colLast="0"/>
+      <w:bookmarkEnd w:id="4"/>
+      <w:r>
+        <w:t>Students - Breakout exercise</w:t>
+      </w:r>
+    </w:p>
+    <w:p>
+      <w:pPr>
+        <w:pStyle w:val="normal0"/>
+      </w:pPr>
+    </w:p>
+    <w:p>
+      <w:pPr>
+        <w:pStyle w:val="Heading2"/>
+      </w:pPr>
+      <w:bookmarkStart w:id="5" w:name="h.nm5esv789jb" w:colFirst="0" w:colLast="0"/>
       <w:bookmarkEnd w:id="5"/>
-      <w:r>
-        <w:t>Students - Breakout exercise</w:t>
-      </w:r>
-    </w:p>
-    <w:p>
-      <w:pPr>
-        <w:pStyle w:val="normal0"/>
-      </w:pPr>
-    </w:p>
-    <w:p>
-      <w:pPr>
-        <w:pStyle w:val="Heading2"/>
-      </w:pPr>
-      <w:bookmarkStart w:id="6" w:name="h.nm5esv789jb" w:colFirst="0" w:colLast="0"/>
-      <w:bookmarkEnd w:id="6"/>
       <w:r>
         <w:t>Melissa H - Introduction to Ontologies</w:t>
       </w:r>
@@ -2026,10 +2028,7 @@
         <w:t>things</w:t>
       </w:r>
       <w:r>
-        <w:t>? (Very import</w:t>
-      </w:r>
-      <w:r>
-        <w:t>ant slide)</w:t>
+        <w:t>? (Very important slide)</w:t>
       </w:r>
     </w:p>
     <w:p>
@@ -2079,6 +2078,8 @@
       </w:pPr>
       <w:r>
         <w:tab/>
+      </w:r>
+      <w:r>
         <w:t>Chris: It is often context-specific</w:t>
       </w:r>
     </w:p>
@@ -2161,18 +2162,18 @@
         <w:pStyle w:val="normal0"/>
       </w:pPr>
       <w:r>
-        <w:t>Different kinds of definitions</w:t>
-      </w:r>
-    </w:p>
-    <w:p>
-      <w:pPr>
-        <w:pStyle w:val="normal0"/>
-      </w:pPr>
-      <w:r>
-        <w:t>Anatomy ontologi</w:t>
-      </w:r>
-      <w:r>
-        <w:t>es: exemplar use case</w:t>
+        <w:t>Different k</w:t>
+      </w:r>
+      <w:r>
+        <w:t>inds of definitions</w:t>
+      </w:r>
+    </w:p>
+    <w:p>
+      <w:pPr>
+        <w:pStyle w:val="normal0"/>
+      </w:pPr>
+      <w:r>
+        <w:t>Anatomy ontologies: exemplar use case</w:t>
       </w:r>
     </w:p>
     <w:p>
@@ -2214,7 +2215,10 @@
         <w:pStyle w:val="normal0"/>
       </w:pPr>
       <w:r>
-        <w:t>Relationships record classifications too</w:t>
+        <w:t>Relationships record classi</w:t>
+      </w:r>
+      <w:r>
+        <w:t>fications too</w:t>
       </w:r>
     </w:p>
     <w:p>
@@ -2231,10 +2235,7 @@
       </w:pPr>
       <w:r>
         <w:tab/>
-        <w:t>Wh</w:t>
-      </w:r>
-      <w:r>
-        <w:t>y create equivalent classes and class restrictions?</w:t>
+        <w:t>Why create equivalent classes and class restrictions?</w:t>
       </w:r>
     </w:p>
     <w:p>
@@ -2276,18 +2277,18 @@
         <w:pStyle w:val="normal0"/>
       </w:pPr>
       <w:r>
-        <w:t>Many ontologies overlap in content</w:t>
-      </w:r>
-    </w:p>
-    <w:p>
-      <w:pPr>
-        <w:pStyle w:val="normal0"/>
-      </w:pPr>
-      <w:r>
-        <w:t>Organization accordi</w:t>
-      </w:r>
-      <w:r>
-        <w:t>ng to upper ontologies</w:t>
+        <w:t>Many ontologies ove</w:t>
+      </w:r>
+      <w:r>
+        <w:t>rlap in content</w:t>
+      </w:r>
+    </w:p>
+    <w:p>
+      <w:pPr>
+        <w:pStyle w:val="normal0"/>
+      </w:pPr>
+      <w:r>
+        <w:t>Organization according to upper ontologies</w:t>
       </w:r>
     </w:p>
     <w:p>
@@ -2391,28 +2392,28 @@
       <w:pPr>
         <w:pStyle w:val="Heading2"/>
       </w:pPr>
-      <w:bookmarkStart w:id="7" w:name="h.rqhttj6cc53w" w:colFirst="0" w:colLast="0"/>
+      <w:bookmarkStart w:id="6" w:name="h.rqhttj6cc53w" w:colFirst="0" w:colLast="0"/>
+      <w:bookmarkEnd w:id="6"/>
+      <w:r>
+        <w:t xml:space="preserve">Students - SVN </w:t>
+      </w:r>
+      <w:r>
+        <w:t>story exercise</w:t>
+      </w:r>
+    </w:p>
+    <w:p>
+      <w:pPr>
+        <w:pStyle w:val="normal0"/>
+      </w:pPr>
+    </w:p>
+    <w:p>
+      <w:pPr>
+        <w:pStyle w:val="Heading2"/>
+      </w:pPr>
+      <w:bookmarkStart w:id="7" w:name="h.37z93y7odapf" w:colFirst="0" w:colLast="0"/>
       <w:bookmarkEnd w:id="7"/>
       <w:r>
-        <w:t>Students - SVN story exercise</w:t>
-      </w:r>
-    </w:p>
-    <w:p>
-      <w:pPr>
-        <w:pStyle w:val="normal0"/>
-      </w:pPr>
-    </w:p>
-    <w:p>
-      <w:pPr>
-        <w:pStyle w:val="Heading2"/>
-      </w:pPr>
-      <w:bookmarkStart w:id="8" w:name="h.37z93y7odapf" w:colFirst="0" w:colLast="0"/>
-      <w:bookmarkEnd w:id="8"/>
-      <w:r>
-        <w:t>Melissa H - Ontol</w:t>
-      </w:r>
-      <w:r>
-        <w:t>ogy Communities</w:t>
+        <w:t>Melissa H - Ontology Communities</w:t>
       </w:r>
     </w:p>
     <w:p>
@@ -2554,8 +2555,8 @@
       <w:pPr>
         <w:pStyle w:val="Heading2"/>
       </w:pPr>
-      <w:bookmarkStart w:id="9" w:name="h.du5o2eftujzh" w:colFirst="0" w:colLast="0"/>
-      <w:bookmarkEnd w:id="9"/>
+      <w:bookmarkStart w:id="8" w:name="h.du5o2eftujzh" w:colFirst="0" w:colLast="0"/>
+      <w:bookmarkEnd w:id="8"/>
       <w:r>
         <w:t>Students - Mapping exercise</w:t>
       </w:r>
@@ -2691,8 +2692,8 @@
       <w:pPr>
         <w:pStyle w:val="Heading2"/>
       </w:pPr>
-      <w:bookmarkStart w:id="10" w:name="h.stybltr15d5a" w:colFirst="0" w:colLast="0"/>
-      <w:bookmarkEnd w:id="10"/>
+      <w:bookmarkStart w:id="9" w:name="h.stybltr15d5a" w:colFirst="0" w:colLast="0"/>
+      <w:bookmarkEnd w:id="9"/>
       <w:r>
         <w:t>Jim B - VUE functionality</w:t>
       </w:r>
@@ -2739,8 +2740,8 @@
       <w:pPr>
         <w:pStyle w:val="Heading2"/>
       </w:pPr>
-      <w:bookmarkStart w:id="11" w:name="h.1xexjc1cdtmy" w:colFirst="0" w:colLast="0"/>
-      <w:bookmarkEnd w:id="11"/>
+      <w:bookmarkStart w:id="10" w:name="h.1xexjc1cdtmy" w:colFirst="0" w:colLast="0"/>
+      <w:bookmarkEnd w:id="10"/>
       <w:r>
         <w:t>Melissa H - Best Practices</w:t>
       </w:r>
@@ -2896,10 +2897,7 @@
         <w:pStyle w:val="normal0"/>
       </w:pPr>
       <w:r>
-        <w:t>Example of a difficult-to-d</w:t>
-      </w:r>
-      <w:r>
-        <w:t>efine entity: “reagent”</w:t>
+        <w:t>Example of a difficult-to-define entity: “reagent”</w:t>
       </w:r>
     </w:p>
     <w:p>
@@ -2951,8 +2949,8 @@
       <w:pPr>
         <w:pStyle w:val="Heading2"/>
       </w:pPr>
-      <w:bookmarkStart w:id="12" w:name="h.1yww8rb6x3hh" w:colFirst="0" w:colLast="0"/>
-      <w:bookmarkEnd w:id="12"/>
+      <w:bookmarkStart w:id="11" w:name="h.1yww8rb6x3hh" w:colFirst="0" w:colLast="0"/>
+      <w:bookmarkEnd w:id="11"/>
       <w:r>
         <w:t>Monday summary</w:t>
       </w:r>
@@ -2971,19 +2969,25 @@
         <w:rPr>
           <w:highlight w:val="white"/>
         </w:rPr>
-        <w:t>The first day of the NESCent and Phenotype RCN sponsored Ontologies Course started with introductions. What a diverse group we have this year, with expertise in: phylogenetics and muscle anatomy of South American fishes, gene retention in plants, reptile l</w:t>
+        <w:t>The first day of</w:t>
       </w:r>
       <w:r>
         <w:rPr>
           <w:highlight w:val="white"/>
         </w:rPr>
-        <w:t>imb development, microbiology, systematics of nematodes, natural history collections, sponge taxonomy and evolution, herpetology and turtle anatomy, biodiversity standards and Darwin Core, ecology and Lepidoptera traits, text mining species and character m</w:t>
+        <w:t xml:space="preserve"> the NESCent and Phenotype RCN sponsored Ontologies Course started with introductions. What a diverse group we have this year, with expertise in: phylogenetics and muscle anatomy of South American fishes, gene retention in plants, reptile limb development,</w:t>
       </w:r>
       <w:r>
         <w:rPr>
           <w:highlight w:val="white"/>
         </w:rPr>
-        <w:t>atrices, mathematical models in evolutionary biology, developmental biology of fishes and evolution of habitat and physiological traits in Cyanobacteria and Archaea. WOW!</w:t>
+        <w:t xml:space="preserve"> microbiology, systematics of nematodes, natural history collections, sponge taxonomy and evolution, herpetology and turtle anatomy, biodiversity standards and Darwin Core, ecology and Lepidoptera traits, text mining species and character matrices, mathema</w:t>
+      </w:r>
+      <w:r>
+        <w:rPr>
+          <w:highlight w:val="white"/>
+        </w:rPr>
+        <w:t>tical models in evolutionary biology, developmental biology of fishes and evolution of habitat and physiological traits in Cyanobacteria and Archaea. WOW!</w:t>
       </w:r>
     </w:p>
     <w:p>
@@ -2995,25 +2999,25 @@
         <w:rPr>
           <w:highlight w:val="white"/>
         </w:rPr>
-        <w:t>The day was packed with a lot of lecturing about logic and how it can be your friend,</w:t>
+        <w:t>The day was packed with a lot of lecturing about logic and how it can be your friend, true path viola</w:t>
       </w:r>
       <w:r>
         <w:rPr>
           <w:highlight w:val="white"/>
         </w:rPr>
-        <w:t xml:space="preserve"> true path violations, ontology best practices, and the community that we are convincing our students that they are now part of :). However, we promised that on Tuesday we’d get them using what they had been taught and it would all make more sense once the</w:t>
+        <w:t>tions, ontology best practices, and the community that we are convincing our students that they are now part of :). However, we promised that on Tuesday we’d get them using what they had been taught and it would all make more sense once they got their hand</w:t>
       </w:r>
       <w:r>
         <w:rPr>
           <w:highlight w:val="white"/>
         </w:rPr>
-        <w:t>y got their hands dirty. The students had homework last night – they started working on modeling their own ontology project for the course in VUE, and we plan to convert these files to OWL with Jim’s new script so that they can continue their work in OWL f</w:t>
+        <w:t>s dirty. The students had homework last night – they started working on modeling their own ontology project for the course in VUE, and we plan to convert these files to OWL with Jim’s new script so that they can continue their work in OWL following Wednesd</w:t>
       </w:r>
       <w:r>
         <w:rPr>
           <w:highlight w:val="white"/>
         </w:rPr>
-        <w:t>ollowing Wednesday’s Protege tutorial. We also had a very interesting discussion about the differences between specimens and samples, intent to collect, and whether or not populations or tissues can be target populations for sample collection.</w:t>
+        <w:t>ay’s Protege tutorial. We also had a very interesting discussion about the differences between specimens and samples, intent to collect, and whether or not populations or tissues can be target populations for sample collection.</w:t>
       </w:r>
       <w:r>
         <w:rPr>
@@ -3027,28 +3031,28 @@
         <w:pStyle w:val="Heading1"/>
         <w:jc w:val="center"/>
       </w:pPr>
-      <w:bookmarkStart w:id="13" w:name="h.eo6b2cnvflga" w:colFirst="0" w:colLast="0"/>
+      <w:bookmarkStart w:id="12" w:name="h.eo6b2cnvflga" w:colFirst="0" w:colLast="0"/>
+      <w:bookmarkEnd w:id="12"/>
+      <w:r>
+        <w:t>Tuesday, July 30</w:t>
+      </w:r>
+    </w:p>
+    <w:p>
+      <w:pPr>
+        <w:pStyle w:val="normal0"/>
+      </w:pPr>
+    </w:p>
+    <w:p>
+      <w:pPr>
+        <w:pStyle w:val="Heading2"/>
+      </w:pPr>
+      <w:bookmarkStart w:id="13" w:name="h.tg5i1dn0hck7" w:colFirst="0" w:colLast="0"/>
       <w:bookmarkEnd w:id="13"/>
       <w:r>
-        <w:t>Tuesday, Ju</w:t>
-      </w:r>
-      <w:r>
-        <w:t>ly 30</w:t>
-      </w:r>
-    </w:p>
-    <w:p>
-      <w:pPr>
-        <w:pStyle w:val="normal0"/>
-      </w:pPr>
-    </w:p>
-    <w:p>
-      <w:pPr>
-        <w:pStyle w:val="Heading2"/>
-      </w:pPr>
-      <w:bookmarkStart w:id="14" w:name="h.tg5i1dn0hck7" w:colFirst="0" w:colLast="0"/>
-      <w:bookmarkEnd w:id="14"/>
-      <w:r>
-        <w:t>Students - Finishing VUE exercise</w:t>
+        <w:t xml:space="preserve">Students </w:t>
+      </w:r>
+      <w:r>
+        <w:t>- Finishing VUE exercise</w:t>
       </w:r>
     </w:p>
     <w:p>
@@ -3077,8 +3081,8 @@
       <w:pPr>
         <w:pStyle w:val="Heading2"/>
       </w:pPr>
-      <w:bookmarkStart w:id="15" w:name="h.z673oamidwwv" w:colFirst="0" w:colLast="0"/>
-      <w:bookmarkEnd w:id="15"/>
+      <w:bookmarkStart w:id="14" w:name="h.z673oamidwwv" w:colFirst="0" w:colLast="0"/>
+      <w:bookmarkEnd w:id="14"/>
       <w:r>
         <w:t>Jim B - Evolutionary Phenotype Data Annotation</w:t>
       </w:r>
@@ -3212,8 +3216,8 @@
       <w:pPr>
         <w:pStyle w:val="Heading2"/>
       </w:pPr>
-      <w:bookmarkStart w:id="16" w:name="h.ntvh791fqp7h" w:colFirst="0" w:colLast="0"/>
-      <w:bookmarkEnd w:id="16"/>
+      <w:bookmarkStart w:id="15" w:name="h.ntvh791fqp7h" w:colFirst="0" w:colLast="0"/>
+      <w:bookmarkEnd w:id="15"/>
       <w:r>
         <w:t>Karen Cranston (guest talk) - Open Tree of Life</w:t>
       </w:r>
@@ -3380,7 +3384,10 @@
         <w:pStyle w:val="normal0"/>
       </w:pPr>
       <w:r>
-        <w:t>MH: You need an ontology for data inferencing, but for data linking maybe you do not</w:t>
+        <w:t>MH: You need an ontology for data inferencing, b</w:t>
+      </w:r>
+      <w:r>
+        <w:t>ut for data linking maybe you do not</w:t>
       </w:r>
     </w:p>
     <w:p>
@@ -3392,8 +3399,8 @@
       <w:pPr>
         <w:pStyle w:val="Heading2"/>
       </w:pPr>
-      <w:bookmarkStart w:id="17" w:name="h.5frxcd85cwg6" w:colFirst="0" w:colLast="0"/>
-      <w:bookmarkEnd w:id="17"/>
+      <w:bookmarkStart w:id="16" w:name="h.5frxcd85cwg6" w:colFirst="0" w:colLast="0"/>
+      <w:bookmarkEnd w:id="16"/>
       <w:r>
         <w:t>Students - “What’s out there” exercise</w:t>
       </w:r>
@@ -3424,8 +3431,8 @@
       <w:pPr>
         <w:pStyle w:val="Heading2"/>
       </w:pPr>
-      <w:bookmarkStart w:id="18" w:name="h.9hf6x0s7vpdx" w:colFirst="0" w:colLast="0"/>
-      <w:bookmarkEnd w:id="18"/>
+      <w:bookmarkStart w:id="17" w:name="h.9hf6x0s7vpdx" w:colFirst="0" w:colLast="0"/>
+      <w:bookmarkEnd w:id="17"/>
       <w:r>
         <w:t>Jim B - Introduction to OWL</w:t>
       </w:r>
@@ -3466,18 +3473,18 @@
       </w:pPr>
       <w:r>
         <w:tab/>
-        <w:t>Triple</w:t>
-      </w:r>
-      <w:r>
-        <w:t>s</w:t>
-      </w:r>
-    </w:p>
-    <w:p>
-      <w:pPr>
-        <w:pStyle w:val="normal0"/>
-      </w:pPr>
-      <w:r>
-        <w:t>RDF data integration - example of combined datasets</w:t>
+        <w:t>Triples</w:t>
+      </w:r>
+    </w:p>
+    <w:p>
+      <w:pPr>
+        <w:pStyle w:val="normal0"/>
+      </w:pPr>
+      <w:r>
+        <w:t>RDF data integration - example of combined dat</w:t>
+      </w:r>
+      <w:r>
+        <w:t>asets</w:t>
       </w:r>
     </w:p>
     <w:p>
@@ -3537,18 +3544,18 @@
         <w:pStyle w:val="normal0"/>
       </w:pPr>
       <w:r>
-        <w:t>MY: An ontology only knows what you tel</w:t>
-      </w:r>
-      <w:r>
-        <w:t>l it</w:t>
-      </w:r>
-    </w:p>
-    <w:p>
-      <w:pPr>
-        <w:pStyle w:val="normal0"/>
-      </w:pPr>
-      <w:r>
-        <w:t>Everything is possible unless you state otherwise (Open World Assumption)</w:t>
+        <w:t>MY: An ontology only knows what you tell it</w:t>
+      </w:r>
+    </w:p>
+    <w:p>
+      <w:pPr>
+        <w:pStyle w:val="normal0"/>
+      </w:pPr>
+      <w:r>
+        <w:t>Everything is possible unless you state oth</w:t>
+      </w:r>
+      <w:r>
+        <w:t>erwise (Open World Assumption)</w:t>
       </w:r>
     </w:p>
     <w:p>
@@ -3577,8 +3584,8 @@
       <w:pPr>
         <w:pStyle w:val="Heading2"/>
       </w:pPr>
-      <w:bookmarkStart w:id="19" w:name="h.nsxvx48xgqha" w:colFirst="0" w:colLast="0"/>
-      <w:bookmarkEnd w:id="19"/>
+      <w:bookmarkStart w:id="18" w:name="h.nsxvx48xgqha" w:colFirst="0" w:colLast="0"/>
+      <w:bookmarkEnd w:id="18"/>
       <w:r>
         <w:t>Tuesday summary</w:t>
       </w:r>
@@ -3597,19 +3604,13 @@
         <w:rPr>
           <w:highlight w:val="white"/>
         </w:rPr>
-        <w:t>Day two started with a “speed-dating” app</w:t>
+        <w:t>Day two started with a “speed-dating” approach with instructors pairing off for short periods with participants to strategize and work on individual projects. VUE files representing participants’ projects continued to be formalized, some now contain many n</w:t>
       </w:r>
       <w:r>
         <w:rPr>
           <w:highlight w:val="white"/>
         </w:rPr>
-        <w:t>roach with instructors pairing off for short periods with participants to strategize and work on individual projects. VUE files representing participants’ projects continued to be formalized, some now contain many nodes and some are even very pretty. These</w:t>
-      </w:r>
-      <w:r>
-        <w:rPr>
-          <w:highlight w:val="white"/>
-        </w:rPr>
-        <w:t xml:space="preserve"> visual representations will be translated into OWL files shortly, and further refined in Protege. The morning progressed into a presentation on annotations, where tools like </w:t>
+        <w:t xml:space="preserve">odes and some are even very pretty. These visual representations will be translated into OWL files shortly, and further refined in Protege. The morning progressed into a presentation on annotations, where tools like </w:t>
       </w:r>
       <w:hyperlink r:id="rId17">
         <w:r>
@@ -3707,23 +3708,23 @@
         <w:pStyle w:val="Heading1"/>
         <w:jc w:val="center"/>
       </w:pPr>
-      <w:bookmarkStart w:id="20" w:name="h.xb22qjtqnk0s" w:colFirst="0" w:colLast="0"/>
+      <w:bookmarkStart w:id="19" w:name="h.xb22qjtqnk0s" w:colFirst="0" w:colLast="0"/>
+      <w:bookmarkEnd w:id="19"/>
+      <w:r>
+        <w:t>Wednesday, July 31</w:t>
+      </w:r>
+    </w:p>
+    <w:p>
+      <w:pPr>
+        <w:pStyle w:val="normal0"/>
+      </w:pPr>
+    </w:p>
+    <w:p>
+      <w:pPr>
+        <w:pStyle w:val="Heading2"/>
+      </w:pPr>
+      <w:bookmarkStart w:id="20" w:name="h.1ueddnn0i0cl" w:colFirst="0" w:colLast="0"/>
       <w:bookmarkEnd w:id="20"/>
-      <w:r>
-        <w:t>Wednesday, July 31</w:t>
-      </w:r>
-    </w:p>
-    <w:p>
-      <w:pPr>
-        <w:pStyle w:val="normal0"/>
-      </w:pPr>
-    </w:p>
-    <w:p>
-      <w:pPr>
-        <w:pStyle w:val="Heading2"/>
-      </w:pPr>
-      <w:bookmarkStart w:id="21" w:name="h.1ueddnn0i0cl" w:colFirst="0" w:colLast="0"/>
-      <w:bookmarkEnd w:id="21"/>
       <w:r>
         <w:t>Students - The big Protégé tutorial</w:t>
       </w:r>
@@ -3755,7 +3756,10 @@
         <w:pStyle w:val="normal0"/>
       </w:pPr>
       <w:r>
-        <w:t>How to download and run the script for coverting VUE files to OWL:</w:t>
+        <w:t>How to download and run the script for c</w:t>
+      </w:r>
+      <w:r>
+        <w:t>overting VUE files to OWL:</w:t>
       </w:r>
     </w:p>
     <w:p>
@@ -3779,8 +3783,8 @@
       <w:pPr>
         <w:pStyle w:val="Heading2"/>
       </w:pPr>
-      <w:bookmarkStart w:id="22" w:name="h.xbmmy760n55x" w:colFirst="0" w:colLast="0"/>
-      <w:bookmarkEnd w:id="22"/>
+      <w:bookmarkStart w:id="21" w:name="h.xbmmy760n55x" w:colFirst="0" w:colLast="0"/>
+      <w:bookmarkEnd w:id="21"/>
       <w:r>
         <w:t>Jim B - Limits to Ontologies</w:t>
       </w:r>
@@ -3854,10 +3858,7 @@
         <w:pStyle w:val="normal0"/>
       </w:pPr>
       <w:r>
-        <w:t>Triplestore r</w:t>
-      </w:r>
-      <w:r>
-        <w:t>easoning</w:t>
+        <w:t>Triplestore reasoning</w:t>
       </w:r>
     </w:p>
     <w:p>
@@ -3874,7 +3875,10 @@
         <w:pStyle w:val="normal0"/>
       </w:pPr>
       <w:r>
-        <w:t>Expressivity</w:t>
+        <w:t>Expressivi</w:t>
+      </w:r>
+      <w:r>
+        <w:t>ty</w:t>
       </w:r>
     </w:p>
     <w:p>
@@ -3951,23 +3955,23 @@
         <w:pStyle w:val="Heading1"/>
         <w:jc w:val="center"/>
       </w:pPr>
-      <w:bookmarkStart w:id="23" w:name="h.dm8e0gmieu7i" w:colFirst="0" w:colLast="0"/>
+      <w:bookmarkStart w:id="22" w:name="h.dm8e0gmieu7i" w:colFirst="0" w:colLast="0"/>
+      <w:bookmarkEnd w:id="22"/>
+      <w:r>
+        <w:t>Thursday, August 1</w:t>
+      </w:r>
+    </w:p>
+    <w:p>
+      <w:pPr>
+        <w:pStyle w:val="normal0"/>
+      </w:pPr>
+    </w:p>
+    <w:p>
+      <w:pPr>
+        <w:pStyle w:val="Heading2"/>
+      </w:pPr>
+      <w:bookmarkStart w:id="23" w:name="h.xr8uz3mk25oz" w:colFirst="0" w:colLast="0"/>
       <w:bookmarkEnd w:id="23"/>
-      <w:r>
-        <w:t>Thursday, August 1</w:t>
-      </w:r>
-    </w:p>
-    <w:p>
-      <w:pPr>
-        <w:pStyle w:val="normal0"/>
-      </w:pPr>
-    </w:p>
-    <w:p>
-      <w:pPr>
-        <w:pStyle w:val="Heading2"/>
-      </w:pPr>
-      <w:bookmarkStart w:id="24" w:name="h.xr8uz3mk25oz" w:colFirst="0" w:colLast="0"/>
-      <w:bookmarkEnd w:id="24"/>
       <w:r>
         <w:t>Melissa H - Ontology Interoperability</w:t>
       </w:r>
@@ -4064,10 +4068,10 @@
         <w:pStyle w:val="normal0"/>
       </w:pPr>
       <w:r>
-        <w:t>Using UBERON</w:t>
-      </w:r>
-      <w:r>
-        <w:t xml:space="preserve"> for alignment facilitates identification of missing classes</w:t>
+        <w:t>Using UBERON for alignment facilitates identification o</w:t>
+      </w:r>
+      <w:r>
+        <w:t>f missing classes</w:t>
       </w:r>
     </w:p>
     <w:p>
@@ -4099,10 +4103,7 @@
         <w:pStyle w:val="normal0"/>
       </w:pPr>
       <w:r>
-        <w:t>It’s a lot easier to reuse than to a</w:t>
-      </w:r>
-      <w:r>
-        <w:t>lign</w:t>
+        <w:t>It’s a lot easier to reuse than to align</w:t>
       </w:r>
     </w:p>
     <w:p>
@@ -4119,6 +4120,8 @@
       </w:pPr>
       <w:r>
         <w:tab/>
+      </w:r>
+      <w:r>
         <w:t>Example from HAO and PATO</w:t>
       </w:r>
     </w:p>
@@ -4139,8 +4142,8 @@
       <w:pPr>
         <w:pStyle w:val="Heading2"/>
       </w:pPr>
-      <w:bookmarkStart w:id="25" w:name="h.jxho41ryms5s" w:colFirst="0" w:colLast="0"/>
-      <w:bookmarkEnd w:id="25"/>
+      <w:bookmarkStart w:id="24" w:name="h.jxho41ryms5s" w:colFirst="0" w:colLast="0"/>
+      <w:bookmarkEnd w:id="24"/>
       <w:r>
         <w:t>Class discussion - Exploring ontologies</w:t>
       </w:r>
@@ -4171,8 +4174,8 @@
       <w:pPr>
         <w:pStyle w:val="Heading2"/>
       </w:pPr>
-      <w:bookmarkStart w:id="26" w:name="h.y03lgxwlurcg" w:colFirst="0" w:colLast="0"/>
-      <w:bookmarkEnd w:id="26"/>
+      <w:bookmarkStart w:id="25" w:name="h.y03lgxwlurcg" w:colFirst="0" w:colLast="0"/>
+      <w:bookmarkEnd w:id="25"/>
       <w:r>
         <w:t>Students - Plugins exercise</w:t>
       </w:r>
@@ -4203,8 +4206,8 @@
       <w:pPr>
         <w:pStyle w:val="Heading2"/>
       </w:pPr>
-      <w:bookmarkStart w:id="27" w:name="h.asi7fyvyeht3" w:colFirst="0" w:colLast="0"/>
-      <w:bookmarkEnd w:id="27"/>
+      <w:bookmarkStart w:id="26" w:name="h.asi7fyvyeht3" w:colFirst="0" w:colLast="0"/>
+      <w:bookmarkEnd w:id="26"/>
       <w:r>
         <w:t>Melissa H - Imports and MIREOT</w:t>
       </w:r>
@@ -4301,8 +4304,6 @@
       </w:pPr>
       <w:r>
         <w:tab/>
-      </w:r>
-      <w:r>
         <w:t>See the tutorial document</w:t>
       </w:r>
     </w:p>
@@ -4311,7 +4312,10 @@
         <w:pStyle w:val="normal0"/>
       </w:pPr>
       <w:r>
-        <w:t>Idea: import only classes that are needed</w:t>
+        <w:t>Idea: import only cla</w:t>
+      </w:r>
+      <w:r>
+        <w:t>sses that are needed</w:t>
       </w:r>
     </w:p>
     <w:p>
@@ -4368,10 +4372,7 @@
         <w:pStyle w:val="normal0"/>
       </w:pPr>
       <w:r>
-        <w:t>Example: im</w:t>
-      </w:r>
-      <w:r>
-        <w:t>porting the CARO term “cell”</w:t>
+        <w:t>Example: importing the CARO term “cell”</w:t>
       </w:r>
     </w:p>
     <w:p>
@@ -4383,10 +4384,13 @@
       <w:pPr>
         <w:pStyle w:val="Heading2"/>
       </w:pPr>
-      <w:bookmarkStart w:id="28" w:name="h.jn32tfa1ub1o" w:colFirst="0" w:colLast="0"/>
-      <w:bookmarkEnd w:id="28"/>
-      <w:r>
-        <w:t>Students - Import and Ontofox tutorials</w:t>
+      <w:bookmarkStart w:id="27" w:name="h.jn32tfa1ub1o" w:colFirst="0" w:colLast="0"/>
+      <w:bookmarkEnd w:id="27"/>
+      <w:r>
+        <w:t>Students - Import</w:t>
+      </w:r>
+      <w:r>
+        <w:t xml:space="preserve"> and Ontofox tutorials</w:t>
       </w:r>
     </w:p>
     <w:p>
@@ -4427,8 +4431,8 @@
       <w:pPr>
         <w:pStyle w:val="Heading2"/>
       </w:pPr>
-      <w:bookmarkStart w:id="29" w:name="h.9lyzr5xbs47p" w:colFirst="0" w:colLast="0"/>
-      <w:bookmarkEnd w:id="29"/>
+      <w:bookmarkStart w:id="28" w:name="h.9lyzr5xbs47p" w:colFirst="0" w:colLast="0"/>
+      <w:bookmarkEnd w:id="28"/>
       <w:r>
         <w:t>Class discussion - Ontology evaluation</w:t>
       </w:r>
@@ -4593,10 +4597,7 @@
         <w:pStyle w:val="normal0"/>
       </w:pPr>
       <w:r>
-        <w:t>References ENVO on</w:t>
-      </w:r>
-      <w:r>
-        <w:t>tology “tropical”, but with her own definition</w:t>
+        <w:t>References ENVO ontology “tropical”, but with her own definition</w:t>
       </w:r>
     </w:p>
     <w:p>
@@ -4613,6 +4614,40 @@
       </w:pPr>
       <w:r>
         <w:t>Ontologies imported from OBO usually are not very expressive</w:t>
+      </w:r>
+    </w:p>
+    <w:p>
+      <w:pPr>
+        <w:pStyle w:val="normal0"/>
+      </w:pPr>
+    </w:p>
+    <w:p>
+      <w:pPr>
+        <w:pStyle w:val="Heading2"/>
+      </w:pPr>
+      <w:bookmarkStart w:id="29" w:name="h.rdiz5426zavl" w:colFirst="0" w:colLast="0"/>
+      <w:bookmarkEnd w:id="29"/>
+      <w:r>
+        <w:t>Wednesday &amp; Thursday summary</w:t>
+      </w:r>
+    </w:p>
+    <w:p>
+      <w:pPr>
+        <w:pStyle w:val="normal0"/>
+      </w:pPr>
+    </w:p>
+    <w:p>
+      <w:pPr>
+        <w:pStyle w:val="normal0"/>
+      </w:pPr>
+      <w:r>
+        <w:t>We spent the entire Day 3 working on learning Protege and exploring the use of various OWL2 capabilities. The students worked at their own pace, but all made it to the light at the end of the tunnel. They are all now enlightened :-) (bearers_of some instan</w:t>
+      </w:r>
+      <w:r>
+        <w:t>ce_of PATO:0001291). We had also converted the students’ VUE files into OWL, and some students were able to start work on their OWL files. Day 4 of the course was focused on developing skills around reuse of other ontologies and data interoperability. We l</w:t>
+      </w:r>
+      <w:r>
+        <w:t>earned techniques for performing OWL imports and the use of MIREOT (Minimum Information to Reference and External Ontology Term), which is basically a way to use a subset of another ontology in your own.</w:t>
       </w:r>
     </w:p>
     <w:p>
@@ -4667,7 +4702,10 @@
         <w:pStyle w:val="normal0"/>
       </w:pPr>
       <w:r>
-        <w:t>Interests: developmental morphology, ontogeny</w:t>
+        <w:t>I</w:t>
+      </w:r>
+      <w:r>
+        <w:t>nterests: developmental morphology, ontogeny</w:t>
       </w:r>
     </w:p>
     <w:p>
@@ -4700,9 +4738,10 @@
       </w:pPr>
       <w:r>
         <w:tab/>
-      </w:r>
-      <w:r>
-        <w:t>Material vs. immaterial entities</w:t>
+        <w:t>Material vs. imm</w:t>
+      </w:r>
+      <w:r>
+        <w:t>aterial entities</w:t>
       </w:r>
     </w:p>
     <w:p>
@@ -4750,18 +4789,18 @@
         <w:pStyle w:val="normal0"/>
       </w:pPr>
       <w:r>
-        <w:t>Focus on habitat, ENVO “terrestrial h</w:t>
-      </w:r>
-      <w:r>
-        <w:t>abitat” class</w:t>
-      </w:r>
-    </w:p>
-    <w:p>
-      <w:pPr>
-        <w:pStyle w:val="normal0"/>
-      </w:pPr>
-      <w:r>
-        <w:t>Challenge: not well defined in ENVO</w:t>
+        <w:t>Focus on habitat, ENVO “terrestrial habitat” class</w:t>
+      </w:r>
+    </w:p>
+    <w:p>
+      <w:pPr>
+        <w:pStyle w:val="normal0"/>
+      </w:pPr>
+      <w:r>
+        <w:t>Ch</w:t>
+      </w:r>
+      <w:r>
+        <w:t>allenge: not well defined in ENVO</w:t>
       </w:r>
     </w:p>
     <w:p>
@@ -4818,10 +4857,7 @@
         <w:pStyle w:val="normal0"/>
       </w:pPr>
       <w:r>
-        <w:t>C. elegans has been the baseline subjec</w:t>
-      </w:r>
-      <w:r>
-        <w:t>t of study</w:t>
+        <w:t>C. elegans has been the baseline subject of study</w:t>
       </w:r>
     </w:p>
     <w:p>
@@ -4854,10 +4890,10 @@
         <w:pStyle w:val="normal0"/>
       </w:pPr>
       <w:r>
-        <w:t>Challenge: where to meet in the m</w:t>
-      </w:r>
-      <w:r>
-        <w:t>iddle between C. elegans and UBERON?</w:t>
+        <w:t>Challenge: where to meet in the middle betwe</w:t>
+      </w:r>
+      <w:r>
+        <w:t>en C. elegans and UBERON?</w:t>
       </w:r>
     </w:p>
     <w:p>
@@ -4905,7 +4941,10 @@
         <w:pStyle w:val="normal0"/>
       </w:pPr>
       <w:r>
-        <w:t>Challenge: nomenclature coordination between research and ontology communities</w:t>
+        <w:t>Challenge: nomenclature coordination between research and ontology com</w:t>
+      </w:r>
+      <w:r>
+        <w:t>munities</w:t>
       </w:r>
     </w:p>
     <w:p>
@@ -4946,18 +4985,18 @@
         <w:pStyle w:val="normal0"/>
       </w:pPr>
       <w:r>
-        <w:t>Diagrammed character ontology for snake</w:t>
-      </w:r>
-      <w:r>
-        <w:t>s</w:t>
-      </w:r>
-    </w:p>
-    <w:p>
-      <w:pPr>
-        <w:pStyle w:val="normal0"/>
-      </w:pPr>
-      <w:r>
-        <w:t>Extending/connecting AOs, biodiversity ontologies, Darwin Core, ecology</w:t>
+        <w:t>Diagrammed character ontology for snakes</w:t>
+      </w:r>
+    </w:p>
+    <w:p>
+      <w:pPr>
+        <w:pStyle w:val="normal0"/>
+      </w:pPr>
+      <w:r>
+        <w:t>Extending/connecting AOs, biodiversity ontologies, Darwin Core, ecol</w:t>
+      </w:r>
+      <w:r>
+        <w:t>ogy</w:t>
       </w:r>
     </w:p>
     <w:p>
@@ -5005,18 +5044,18 @@
         <w:pStyle w:val="normal0"/>
       </w:pPr>
       <w:r>
-        <w:t>Interes</w:t>
-      </w:r>
-      <w:r>
-        <w:t>t: Next generation phenomics for Tree of Life</w:t>
-      </w:r>
-    </w:p>
-    <w:p>
-      <w:pPr>
-        <w:pStyle w:val="normal0"/>
-      </w:pPr>
-      <w:r>
-        <w:t>Needs a comprehensive microbe-specific ontology</w:t>
+        <w:t>Interest: Next generation phenomics for Tree of Life</w:t>
+      </w:r>
+    </w:p>
+    <w:p>
+      <w:pPr>
+        <w:pStyle w:val="normal0"/>
+      </w:pPr>
+      <w:r>
+        <w:t>Needs a comprehensive mi</w:t>
+      </w:r>
+      <w:r>
+        <w:t>crobe-specific ontology</w:t>
       </w:r>
     </w:p>
     <w:p>
@@ -5041,10 +5080,7 @@
         <w:pStyle w:val="normal0"/>
       </w:pPr>
       <w:r>
-        <w:t>Challenges in making microbi</w:t>
-      </w:r>
-      <w:r>
-        <w:t>al descriptions</w:t>
+        <w:t>Challenges in making microbial descriptions</w:t>
       </w:r>
     </w:p>
     <w:p>
@@ -5093,10 +5129,9 @@
       </w:pPr>
       <w:r>
         <w:tab/>
-        <w:t>Generates marked-up output: structur</w:t>
-      </w:r>
-      <w:r>
-        <w:t>e - character - state → character matrix</w:t>
+      </w:r>
+      <w:r>
+        <w:t>Generates marked-up output: structure - character - state → character matrix</w:t>
       </w:r>
     </w:p>
     <w:p>
@@ -5138,7 +5173,10 @@
         <w:pStyle w:val="normal0"/>
       </w:pPr>
       <w:r>
-        <w:t>Use cases: retrieving reasonable structure-character-state by exploring is_a, part_of rel’s</w:t>
+        <w:t>Use ca</w:t>
+      </w:r>
+      <w:r>
+        <w:t>ses: retrieving reasonable structure-character-state by exploring is_a, part_of rel’s</w:t>
       </w:r>
     </w:p>
     <w:p>
@@ -5187,7 +5225,10 @@
         <w:pStyle w:val="normal0"/>
       </w:pPr>
       <w:r>
-        <w:t>Need to expand PORO to genus of skeletaless sponge</w:t>
+        <w:t>Need to expand PORO</w:t>
+      </w:r>
+      <w:r>
+        <w:t xml:space="preserve"> to genus of skeletaless sponge</w:t>
       </w:r>
     </w:p>
     <w:p>
@@ -5236,10 +5277,7 @@
       </w:pPr>
       <w:r>
         <w:tab/>
-        <w:t xml:space="preserve">Functional basis in </w:t>
-      </w:r>
-      <w:r>
-        <w:t>what is retained?</w:t>
+        <w:t>Functional basis in what is retained?</w:t>
       </w:r>
     </w:p>
     <w:p>
@@ -5248,6 +5286,8 @@
       </w:pPr>
       <w:r>
         <w:tab/>
+      </w:r>
+      <w:r>
         <w:t>Gene balance hypothesis</w:t>
       </w:r>
     </w:p>
@@ -5314,10 +5354,7 @@
         <w:ind w:firstLine="720"/>
       </w:pPr>
       <w:r>
-        <w:t>Additi</w:t>
-      </w:r>
-      <w:r>
-        <w:t>on of concepts that are missing or conflated in it:</w:t>
+        <w:t>Addition of concepts that are missing or conflated in it:</w:t>
       </w:r>
     </w:p>
     <w:p>
@@ -5397,7 +5434,10 @@
         <w:pStyle w:val="normal0"/>
       </w:pPr>
       <w:r>
-        <w:t>Modelled fins, genes, developmental processes</w:t>
+        <w:t>Modelled fins, genes, developmental pr</w:t>
+      </w:r>
+      <w:r>
+        <w:t>ocesses</w:t>
       </w:r>
     </w:p>
     <w:p>
@@ -5446,10 +5486,7 @@
         <w:pStyle w:val="normal0"/>
       </w:pPr>
       <w:r>
-        <w:t>Works for Embryo Project - online encyclopedia geared</w:t>
-      </w:r>
-      <w:r>
-        <w:t xml:space="preserve"> to non-specialists</w:t>
+        <w:t>Works for Embryo Project - online encyclopedia geared to non-specialists</w:t>
       </w:r>
     </w:p>
     <w:p>
@@ -5458,7 +5495,10 @@
         <w:ind w:firstLine="720"/>
       </w:pPr>
       <w:r>
-        <w:t>Content: articles, pictures</w:t>
+        <w:t>Content: articles,</w:t>
+      </w:r>
+      <w:r>
+        <w:t xml:space="preserve"> pictures</w:t>
       </w:r>
     </w:p>
     <w:p>
@@ -5500,10 +5540,10 @@
         <w:pStyle w:val="normal0"/>
       </w:pPr>
       <w:r>
-        <w:t xml:space="preserve">Classes similar </w:t>
-      </w:r>
-      <w:r>
-        <w:t>to domain and ranges, e.g. “Literature/People”</w:t>
+        <w:t>Classes similar to domain and ranges, e.g. “Literature</w:t>
+      </w:r>
+      <w:r>
+        <w:t>/People”</w:t>
       </w:r>
     </w:p>
     <w:p>
@@ -5512,6 +5552,120 @@
       </w:pPr>
       <w:r>
         <w:t>Challenges: figuring out object proprties to use, some weird classes like “Ethics”</w:t>
+      </w:r>
+    </w:p>
+    <w:p>
+      <w:pPr>
+        <w:pStyle w:val="normal0"/>
+      </w:pPr>
+    </w:p>
+    <w:p>
+      <w:pPr>
+        <w:pStyle w:val="normal0"/>
+      </w:pPr>
+      <w:r>
+        <w:rPr>
+          <w:b/>
+        </w:rPr>
+        <w:t>Anne T:</w:t>
+      </w:r>
+    </w:p>
+    <w:p>
+      <w:pPr>
+        <w:pStyle w:val="normal0"/>
+      </w:pPr>
+      <w:r>
+        <w:t>Phenomics of Eukaryotic microbes</w:t>
+      </w:r>
+    </w:p>
+    <w:p>
+      <w:pPr>
+        <w:pStyle w:val="normal0"/>
+      </w:pPr>
+    </w:p>
+    <w:p>
+      <w:pPr>
+        <w:pStyle w:val="Heading2"/>
+      </w:pPr>
+      <w:bookmarkStart w:id="32" w:name="h.81q3y2mgs2dz" w:colFirst="0" w:colLast="0"/>
+      <w:bookmarkEnd w:id="32"/>
+      <w:r>
+        <w:t>Friday summary</w:t>
+      </w:r>
+    </w:p>
+    <w:p>
+      <w:pPr>
+        <w:pStyle w:val="normal0"/>
+      </w:pPr>
+    </w:p>
+    <w:p>
+      <w:pPr>
+        <w:pStyle w:val="normal0"/>
+      </w:pPr>
+      <w:r>
+        <w:t>The final day of the course was presentation day, where we got to hear about everyone’s research questions and how they were going to use (or not!) ontologies for their work. We group brainstormed solutions and next steps for everyone’s projects. The group</w:t>
+      </w:r>
+      <w:r>
+        <w:t xml:space="preserve"> was very synergistic and we believe that we’ll see some nice contributions and connections being made in upcoming months in the ontology community.</w:t>
+      </w:r>
+    </w:p>
+    <w:p>
+      <w:pPr>
+        <w:pStyle w:val="normal0"/>
+      </w:pPr>
+    </w:p>
+    <w:p>
+      <w:pPr>
+        <w:pStyle w:val="Heading2"/>
+      </w:pPr>
+      <w:bookmarkStart w:id="33" w:name="h.b8repln47dds" w:colFirst="0" w:colLast="0"/>
+      <w:bookmarkEnd w:id="33"/>
+      <w:r>
+        <w:t>Class photo</w:t>
+      </w:r>
+    </w:p>
+    <w:p>
+      <w:pPr>
+        <w:pStyle w:val="normal0"/>
+        <w:jc w:val="center"/>
+      </w:pPr>
+      <w:r>
+        <w:rPr>
+          <w:noProof/>
+        </w:rPr>
+        <w:drawing>
+          <wp:inline distT="0" distB="0" distL="0" distR="0">
+            <wp:extent cx="5886450" cy="4419600"/>
+            <wp:effectExtent l="0" t="0" r="0" b="0"/>
+            <wp:docPr id="2" name="image01.jpg"/>
+            <wp:cNvGraphicFramePr/>
+            <a:graphic xmlns:a="http://schemas.openxmlformats.org/drawingml/2006/main">
+              <a:graphicData uri="http://schemas.openxmlformats.org/drawingml/2006/picture">
+                <pic:pic xmlns:pic="http://schemas.openxmlformats.org/drawingml/2006/picture">
+                  <pic:nvPicPr>
+                    <pic:cNvPr id="0" name="image01.jpg"/>
+                    <pic:cNvPicPr preferRelativeResize="0"/>
+                  </pic:nvPicPr>
+                  <pic:blipFill>
+                    <a:blip r:embed="rId21"/>
+                    <a:stretch>
+                      <a:fillRect/>
+                    </a:stretch>
+                  </pic:blipFill>
+                  <pic:spPr>
+                    <a:xfrm>
+                      <a:off x="0" y="0"/>
+                      <a:ext cx="5886450" cy="4419600"/>
+                    </a:xfrm>
+                    <a:prstGeom prst="rect">
+                      <a:avLst/>
+                    </a:prstGeom>
+                  </pic:spPr>
+                </pic:pic>
+              </a:graphicData>
+            </a:graphic>
+          </wp:inline>
+        </w:drawing>
       </w:r>
     </w:p>
     <w:p>
@@ -5527,37 +5681,12 @@
 </w:document>
 </file>
 
-<file path=word/comments.xml><?xml version="1.0" encoding="utf-8"?>
-<w:comments xmlns:mo="http://schemas.microsoft.com/office/mac/office/2008/main" xmlns:ve="http://schemas.openxmlformats.org/markup-compatibility/2006" xmlns:mv="urn:schemas-microsoft-com:mac:vml" xmlns:o="urn:schemas-microsoft-com:office:office" xmlns:r="http://schemas.openxmlformats.org/officeDocument/2006/relationships" xmlns:m="http://schemas.openxmlformats.org/officeDocument/2006/math" xmlns:v="urn:schemas-microsoft-com:vml" xmlns:wp="http://schemas.openxmlformats.org/drawingml/2006/wordprocessingDrawing" xmlns:w10="urn:schemas-microsoft-com:office:word" xmlns:w="http://schemas.openxmlformats.org/wordprocessingml/2006/main" xmlns:wne="http://schemas.microsoft.com/office/word/2006/wordml">
-  <w:comment w:id="1" w:author="" w:initials="">
-    <w:p>
-      <w:pPr>
-        <w:pStyle w:val="normal0"/>
-        <w:spacing w:line="240" w:lineRule="auto"/>
-      </w:pPr>
-      <w:r>
-        <w:t>Erik Segerdell:</w:t>
-      </w:r>
-    </w:p>
-    <w:p>
-      <w:pPr>
-        <w:pStyle w:val="normal0"/>
-        <w:spacing w:line="240" w:lineRule="auto"/>
-      </w:pPr>
-      <w:r>
-        <w:t>make a bitly when available</w:t>
-      </w:r>
-    </w:p>
-  </w:comment>
-</w:comments>
-</file>
-
 <file path=word/numbering.xml><?xml version="1.0" encoding="utf-8"?>
 <w:numbering xmlns:mo="http://schemas.microsoft.com/office/mac/office/2008/main" xmlns:ve="http://schemas.openxmlformats.org/markup-compatibility/2006" xmlns:mv="urn:schemas-microsoft-com:mac:vml" xmlns:o="urn:schemas-microsoft-com:office:office" xmlns:r="http://schemas.openxmlformats.org/officeDocument/2006/relationships" xmlns:m="http://schemas.openxmlformats.org/officeDocument/2006/math" xmlns:v="urn:schemas-microsoft-com:vml" xmlns:wp="http://schemas.openxmlformats.org/drawingml/2006/wordprocessingDrawing" xmlns:w10="urn:schemas-microsoft-com:office:word" xmlns:w="http://schemas.openxmlformats.org/wordprocessingml/2006/main" xmlns:wne="http://schemas.microsoft.com/office/word/2006/wordml">
   <w:abstractNum w:abstractNumId="0">
-    <w:nsid w:val="06A9239A"/>
+    <w:nsid w:val="02215E3A"/>
     <w:multiLevelType w:val="multilevel"/>
-    <w:tmpl w:val="BB7C3DBA"/>
+    <w:tmpl w:val="20B66880"/>
     <w:lvl w:ilvl="0">
       <w:start w:val="1"/>
       <w:numFmt w:val="bullet"/>
@@ -5567,120 +5696,7 @@
         <w:ind w:left="720" w:firstLine="360"/>
       </w:pPr>
       <w:rPr>
-        <w:u w:val="none"/>
-      </w:rPr>
-    </w:lvl>
-    <w:lvl w:ilvl="1">
-      <w:start w:val="1"/>
-      <w:numFmt w:val="bullet"/>
-      <w:lvlText w:val="○"/>
-      <w:lvlJc w:val="left"/>
-      <w:pPr>
-        <w:ind w:left="1440" w:firstLine="1080"/>
-      </w:pPr>
-      <w:rPr>
-        <w:u w:val="none"/>
-      </w:rPr>
-    </w:lvl>
-    <w:lvl w:ilvl="2">
-      <w:start w:val="1"/>
-      <w:numFmt w:val="bullet"/>
-      <w:lvlText w:val="■"/>
-      <w:lvlJc w:val="left"/>
-      <w:pPr>
-        <w:ind w:left="2160" w:firstLine="1800"/>
-      </w:pPr>
-      <w:rPr>
-        <w:u w:val="none"/>
-      </w:rPr>
-    </w:lvl>
-    <w:lvl w:ilvl="3">
-      <w:start w:val="1"/>
-      <w:numFmt w:val="bullet"/>
-      <w:lvlText w:val="●"/>
-      <w:lvlJc w:val="left"/>
-      <w:pPr>
-        <w:ind w:left="2880" w:firstLine="2520"/>
-      </w:pPr>
-      <w:rPr>
-        <w:u w:val="none"/>
-      </w:rPr>
-    </w:lvl>
-    <w:lvl w:ilvl="4">
-      <w:start w:val="1"/>
-      <w:numFmt w:val="bullet"/>
-      <w:lvlText w:val="○"/>
-      <w:lvlJc w:val="left"/>
-      <w:pPr>
-        <w:ind w:left="3600" w:firstLine="3240"/>
-      </w:pPr>
-      <w:rPr>
-        <w:u w:val="none"/>
-      </w:rPr>
-    </w:lvl>
-    <w:lvl w:ilvl="5">
-      <w:start w:val="1"/>
-      <w:numFmt w:val="bullet"/>
-      <w:lvlText w:val="■"/>
-      <w:lvlJc w:val="left"/>
-      <w:pPr>
-        <w:ind w:left="4320" w:firstLine="3960"/>
-      </w:pPr>
-      <w:rPr>
-        <w:u w:val="none"/>
-      </w:rPr>
-    </w:lvl>
-    <w:lvl w:ilvl="6">
-      <w:start w:val="1"/>
-      <w:numFmt w:val="bullet"/>
-      <w:lvlText w:val="●"/>
-      <w:lvlJc w:val="left"/>
-      <w:pPr>
-        <w:ind w:left="5040" w:firstLine="4680"/>
-      </w:pPr>
-      <w:rPr>
-        <w:u w:val="none"/>
-      </w:rPr>
-    </w:lvl>
-    <w:lvl w:ilvl="7">
-      <w:start w:val="1"/>
-      <w:numFmt w:val="bullet"/>
-      <w:lvlText w:val="○"/>
-      <w:lvlJc w:val="left"/>
-      <w:pPr>
-        <w:ind w:left="5760" w:firstLine="5400"/>
-      </w:pPr>
-      <w:rPr>
-        <w:u w:val="none"/>
-      </w:rPr>
-    </w:lvl>
-    <w:lvl w:ilvl="8">
-      <w:start w:val="1"/>
-      <w:numFmt w:val="bullet"/>
-      <w:lvlText w:val="■"/>
-      <w:lvlJc w:val="left"/>
-      <w:pPr>
-        <w:ind w:left="6480" w:firstLine="6120"/>
-      </w:pPr>
-      <w:rPr>
-        <w:u w:val="none"/>
-      </w:rPr>
-    </w:lvl>
-  </w:abstractNum>
-  <w:abstractNum w:abstractNumId="1">
-    <w:nsid w:val="2BAB7F5F"/>
-    <w:multiLevelType w:val="multilevel"/>
-    <w:tmpl w:val="52DE7C6A"/>
-    <w:lvl w:ilvl="0">
-      <w:start w:val="1"/>
-      <w:numFmt w:val="bullet"/>
-      <w:lvlText w:val="●"/>
-      <w:lvlJc w:val="left"/>
-      <w:pPr>
-        <w:ind w:left="720" w:firstLine="360"/>
-      </w:pPr>
-      <w:rPr>
-        <w:rFonts w:ascii="Arial" w:eastAsia="Arial" w:hAnsi="Arial" w:cs="Symbol"/>
+        <w:rFonts w:ascii="Arial" w:eastAsia="Arial" w:hAnsi="Arial" w:cs="Arial"/>
         <w:b w:val="0"/>
         <w:i w:val="0"/>
         <w:smallCaps w:val="0"/>
@@ -5700,7 +5716,7 @@
         <w:ind w:left="1440" w:firstLine="1080"/>
       </w:pPr>
       <w:rPr>
-        <w:rFonts w:ascii="Arial" w:eastAsia="Arial" w:hAnsi="Arial" w:cs="Symbol"/>
+        <w:rFonts w:ascii="Arial" w:eastAsia="Arial" w:hAnsi="Arial" w:cs="Arial"/>
         <w:b w:val="0"/>
         <w:i w:val="0"/>
         <w:smallCaps w:val="0"/>
@@ -5720,7 +5736,7 @@
         <w:ind w:left="2160" w:firstLine="1800"/>
       </w:pPr>
       <w:rPr>
-        <w:rFonts w:ascii="Arial" w:eastAsia="Arial" w:hAnsi="Arial" w:cs="Symbol"/>
+        <w:rFonts w:ascii="Arial" w:eastAsia="Arial" w:hAnsi="Arial" w:cs="Arial"/>
         <w:b w:val="0"/>
         <w:i w:val="0"/>
         <w:smallCaps w:val="0"/>
@@ -5740,7 +5756,7 @@
         <w:ind w:left="2880" w:firstLine="2520"/>
       </w:pPr>
       <w:rPr>
-        <w:rFonts w:ascii="Arial" w:eastAsia="Arial" w:hAnsi="Arial" w:cs="Symbol"/>
+        <w:rFonts w:ascii="Arial" w:eastAsia="Arial" w:hAnsi="Arial" w:cs="Arial"/>
         <w:b w:val="0"/>
         <w:i w:val="0"/>
         <w:smallCaps w:val="0"/>
@@ -5760,7 +5776,7 @@
         <w:ind w:left="3600" w:firstLine="3240"/>
       </w:pPr>
       <w:rPr>
-        <w:rFonts w:ascii="Arial" w:eastAsia="Arial" w:hAnsi="Arial" w:cs="Symbol"/>
+        <w:rFonts w:ascii="Arial" w:eastAsia="Arial" w:hAnsi="Arial" w:cs="Arial"/>
         <w:b w:val="0"/>
         <w:i w:val="0"/>
         <w:smallCaps w:val="0"/>
@@ -5780,7 +5796,7 @@
         <w:ind w:left="4320" w:firstLine="3960"/>
       </w:pPr>
       <w:rPr>
-        <w:rFonts w:ascii="Arial" w:eastAsia="Arial" w:hAnsi="Arial" w:cs="Symbol"/>
+        <w:rFonts w:ascii="Arial" w:eastAsia="Arial" w:hAnsi="Arial" w:cs="Arial"/>
         <w:b w:val="0"/>
         <w:i w:val="0"/>
         <w:smallCaps w:val="0"/>
@@ -5800,7 +5816,7 @@
         <w:ind w:left="5040" w:firstLine="4680"/>
       </w:pPr>
       <w:rPr>
-        <w:rFonts w:ascii="Arial" w:eastAsia="Arial" w:hAnsi="Arial" w:cs="Symbol"/>
+        <w:rFonts w:ascii="Arial" w:eastAsia="Arial" w:hAnsi="Arial" w:cs="Arial"/>
         <w:b w:val="0"/>
         <w:i w:val="0"/>
         <w:smallCaps w:val="0"/>
@@ -5820,7 +5836,7 @@
         <w:ind w:left="5760" w:firstLine="5400"/>
       </w:pPr>
       <w:rPr>
-        <w:rFonts w:ascii="Arial" w:eastAsia="Arial" w:hAnsi="Arial" w:cs="Symbol"/>
+        <w:rFonts w:ascii="Arial" w:eastAsia="Arial" w:hAnsi="Arial" w:cs="Arial"/>
         <w:b w:val="0"/>
         <w:i w:val="0"/>
         <w:smallCaps w:val="0"/>
@@ -5840,7 +5856,7 @@
         <w:ind w:left="6480" w:firstLine="6120"/>
       </w:pPr>
       <w:rPr>
-        <w:rFonts w:ascii="Arial" w:eastAsia="Arial" w:hAnsi="Arial" w:cs="Symbol"/>
+        <w:rFonts w:ascii="Arial" w:eastAsia="Arial" w:hAnsi="Arial" w:cs="Arial"/>
         <w:b w:val="0"/>
         <w:i w:val="0"/>
         <w:smallCaps w:val="0"/>
@@ -5852,10 +5868,123 @@
       </w:rPr>
     </w:lvl>
   </w:abstractNum>
+  <w:abstractNum w:abstractNumId="1">
+    <w:nsid w:val="16AD2C31"/>
+    <w:multiLevelType w:val="hybridMultilevel"/>
+    <w:tmpl w:val="1AA22D1A"/>
+    <w:lvl w:ilvl="0" w:tplc="04090001">
+      <w:start w:val="1"/>
+      <w:numFmt w:val="bullet"/>
+      <w:lvlText w:val=""/>
+      <w:lvlJc w:val="left"/>
+      <w:pPr>
+        <w:ind w:left="360" w:hanging="360"/>
+      </w:pPr>
+      <w:rPr>
+        <w:rFonts w:ascii="Symbol" w:hAnsi="Symbol" w:hint="default"/>
+      </w:rPr>
+    </w:lvl>
+    <w:lvl w:ilvl="1" w:tplc="04090003" w:tentative="1">
+      <w:start w:val="1"/>
+      <w:numFmt w:val="bullet"/>
+      <w:lvlText w:val="o"/>
+      <w:lvlJc w:val="left"/>
+      <w:pPr>
+        <w:ind w:left="1080" w:hanging="360"/>
+      </w:pPr>
+      <w:rPr>
+        <w:rFonts w:ascii="Courier New" w:hAnsi="Courier New" w:hint="default"/>
+      </w:rPr>
+    </w:lvl>
+    <w:lvl w:ilvl="2" w:tplc="04090005" w:tentative="1">
+      <w:start w:val="1"/>
+      <w:numFmt w:val="bullet"/>
+      <w:lvlText w:val=""/>
+      <w:lvlJc w:val="left"/>
+      <w:pPr>
+        <w:ind w:left="1800" w:hanging="360"/>
+      </w:pPr>
+      <w:rPr>
+        <w:rFonts w:ascii="Wingdings" w:hAnsi="Wingdings" w:hint="default"/>
+      </w:rPr>
+    </w:lvl>
+    <w:lvl w:ilvl="3" w:tplc="04090001" w:tentative="1">
+      <w:start w:val="1"/>
+      <w:numFmt w:val="bullet"/>
+      <w:lvlText w:val=""/>
+      <w:lvlJc w:val="left"/>
+      <w:pPr>
+        <w:ind w:left="2520" w:hanging="360"/>
+      </w:pPr>
+      <w:rPr>
+        <w:rFonts w:ascii="Symbol" w:hAnsi="Symbol" w:hint="default"/>
+      </w:rPr>
+    </w:lvl>
+    <w:lvl w:ilvl="4" w:tplc="04090003" w:tentative="1">
+      <w:start w:val="1"/>
+      <w:numFmt w:val="bullet"/>
+      <w:lvlText w:val="o"/>
+      <w:lvlJc w:val="left"/>
+      <w:pPr>
+        <w:ind w:left="3240" w:hanging="360"/>
+      </w:pPr>
+      <w:rPr>
+        <w:rFonts w:ascii="Courier New" w:hAnsi="Courier New" w:hint="default"/>
+      </w:rPr>
+    </w:lvl>
+    <w:lvl w:ilvl="5" w:tplc="04090005" w:tentative="1">
+      <w:start w:val="1"/>
+      <w:numFmt w:val="bullet"/>
+      <w:lvlText w:val=""/>
+      <w:lvlJc w:val="left"/>
+      <w:pPr>
+        <w:ind w:left="3960" w:hanging="360"/>
+      </w:pPr>
+      <w:rPr>
+        <w:rFonts w:ascii="Wingdings" w:hAnsi="Wingdings" w:hint="default"/>
+      </w:rPr>
+    </w:lvl>
+    <w:lvl w:ilvl="6" w:tplc="04090001" w:tentative="1">
+      <w:start w:val="1"/>
+      <w:numFmt w:val="bullet"/>
+      <w:lvlText w:val=""/>
+      <w:lvlJc w:val="left"/>
+      <w:pPr>
+        <w:ind w:left="4680" w:hanging="360"/>
+      </w:pPr>
+      <w:rPr>
+        <w:rFonts w:ascii="Symbol" w:hAnsi="Symbol" w:hint="default"/>
+      </w:rPr>
+    </w:lvl>
+    <w:lvl w:ilvl="7" w:tplc="04090003" w:tentative="1">
+      <w:start w:val="1"/>
+      <w:numFmt w:val="bullet"/>
+      <w:lvlText w:val="o"/>
+      <w:lvlJc w:val="left"/>
+      <w:pPr>
+        <w:ind w:left="5400" w:hanging="360"/>
+      </w:pPr>
+      <w:rPr>
+        <w:rFonts w:ascii="Courier New" w:hAnsi="Courier New" w:hint="default"/>
+      </w:rPr>
+    </w:lvl>
+    <w:lvl w:ilvl="8" w:tplc="04090005" w:tentative="1">
+      <w:start w:val="1"/>
+      <w:numFmt w:val="bullet"/>
+      <w:lvlText w:val=""/>
+      <w:lvlJc w:val="left"/>
+      <w:pPr>
+        <w:ind w:left="6120" w:hanging="360"/>
+      </w:pPr>
+      <w:rPr>
+        <w:rFonts w:ascii="Wingdings" w:hAnsi="Wingdings" w:hint="default"/>
+      </w:rPr>
+    </w:lvl>
+  </w:abstractNum>
   <w:abstractNum w:abstractNumId="2">
-    <w:nsid w:val="3E260976"/>
+    <w:nsid w:val="2F8A6EC0"/>
     <w:multiLevelType w:val="multilevel"/>
-    <w:tmpl w:val="54468062"/>
+    <w:tmpl w:val="F078EDEA"/>
     <w:lvl w:ilvl="0">
       <w:start w:val="1"/>
       <w:numFmt w:val="bullet"/>
@@ -5966,9 +6095,235 @@
     </w:lvl>
   </w:abstractNum>
   <w:abstractNum w:abstractNumId="3">
-    <w:nsid w:val="50562E61"/>
+    <w:nsid w:val="45DE18EA"/>
     <w:multiLevelType w:val="hybridMultilevel"/>
-    <w:tmpl w:val="0C30EEFE"/>
+    <w:tmpl w:val="0F0820BA"/>
+    <w:lvl w:ilvl="0" w:tplc="0409000F">
+      <w:start w:val="1"/>
+      <w:numFmt w:val="decimal"/>
+      <w:lvlText w:val="%1."/>
+      <w:lvlJc w:val="left"/>
+      <w:pPr>
+        <w:ind w:left="360" w:hanging="360"/>
+      </w:pPr>
+      <w:rPr>
+        <w:rFonts w:hint="default"/>
+      </w:rPr>
+    </w:lvl>
+    <w:lvl w:ilvl="1" w:tplc="04090003" w:tentative="1">
+      <w:start w:val="1"/>
+      <w:numFmt w:val="bullet"/>
+      <w:lvlText w:val="o"/>
+      <w:lvlJc w:val="left"/>
+      <w:pPr>
+        <w:ind w:left="1080" w:hanging="360"/>
+      </w:pPr>
+      <w:rPr>
+        <w:rFonts w:ascii="Courier New" w:hAnsi="Courier New" w:hint="default"/>
+      </w:rPr>
+    </w:lvl>
+    <w:lvl w:ilvl="2" w:tplc="04090005" w:tentative="1">
+      <w:start w:val="1"/>
+      <w:numFmt w:val="bullet"/>
+      <w:lvlText w:val=""/>
+      <w:lvlJc w:val="left"/>
+      <w:pPr>
+        <w:ind w:left="1800" w:hanging="360"/>
+      </w:pPr>
+      <w:rPr>
+        <w:rFonts w:ascii="Wingdings" w:hAnsi="Wingdings" w:hint="default"/>
+      </w:rPr>
+    </w:lvl>
+    <w:lvl w:ilvl="3" w:tplc="04090001" w:tentative="1">
+      <w:start w:val="1"/>
+      <w:numFmt w:val="bullet"/>
+      <w:lvlText w:val=""/>
+      <w:lvlJc w:val="left"/>
+      <w:pPr>
+        <w:ind w:left="2520" w:hanging="360"/>
+      </w:pPr>
+      <w:rPr>
+        <w:rFonts w:ascii="Symbol" w:hAnsi="Symbol" w:hint="default"/>
+      </w:rPr>
+    </w:lvl>
+    <w:lvl w:ilvl="4" w:tplc="04090003" w:tentative="1">
+      <w:start w:val="1"/>
+      <w:numFmt w:val="bullet"/>
+      <w:lvlText w:val="o"/>
+      <w:lvlJc w:val="left"/>
+      <w:pPr>
+        <w:ind w:left="3240" w:hanging="360"/>
+      </w:pPr>
+      <w:rPr>
+        <w:rFonts w:ascii="Courier New" w:hAnsi="Courier New" w:hint="default"/>
+      </w:rPr>
+    </w:lvl>
+    <w:lvl w:ilvl="5" w:tplc="04090005" w:tentative="1">
+      <w:start w:val="1"/>
+      <w:numFmt w:val="bullet"/>
+      <w:lvlText w:val=""/>
+      <w:lvlJc w:val="left"/>
+      <w:pPr>
+        <w:ind w:left="3960" w:hanging="360"/>
+      </w:pPr>
+      <w:rPr>
+        <w:rFonts w:ascii="Wingdings" w:hAnsi="Wingdings" w:hint="default"/>
+      </w:rPr>
+    </w:lvl>
+    <w:lvl w:ilvl="6" w:tplc="04090001" w:tentative="1">
+      <w:start w:val="1"/>
+      <w:numFmt w:val="bullet"/>
+      <w:lvlText w:val=""/>
+      <w:lvlJc w:val="left"/>
+      <w:pPr>
+        <w:ind w:left="4680" w:hanging="360"/>
+      </w:pPr>
+      <w:rPr>
+        <w:rFonts w:ascii="Symbol" w:hAnsi="Symbol" w:hint="default"/>
+      </w:rPr>
+    </w:lvl>
+    <w:lvl w:ilvl="7" w:tplc="04090003" w:tentative="1">
+      <w:start w:val="1"/>
+      <w:numFmt w:val="bullet"/>
+      <w:lvlText w:val="o"/>
+      <w:lvlJc w:val="left"/>
+      <w:pPr>
+        <w:ind w:left="5400" w:hanging="360"/>
+      </w:pPr>
+      <w:rPr>
+        <w:rFonts w:ascii="Courier New" w:hAnsi="Courier New" w:hint="default"/>
+      </w:rPr>
+    </w:lvl>
+    <w:lvl w:ilvl="8" w:tplc="04090005" w:tentative="1">
+      <w:start w:val="1"/>
+      <w:numFmt w:val="bullet"/>
+      <w:lvlText w:val=""/>
+      <w:lvlJc w:val="left"/>
+      <w:pPr>
+        <w:ind w:left="6120" w:hanging="360"/>
+      </w:pPr>
+      <w:rPr>
+        <w:rFonts w:ascii="Wingdings" w:hAnsi="Wingdings" w:hint="default"/>
+      </w:rPr>
+    </w:lvl>
+  </w:abstractNum>
+  <w:abstractNum w:abstractNumId="4">
+    <w:nsid w:val="69CD3B44"/>
+    <w:multiLevelType w:val="multilevel"/>
+    <w:tmpl w:val="73C84DD2"/>
+    <w:lvl w:ilvl="0">
+      <w:start w:val="1"/>
+      <w:numFmt w:val="bullet"/>
+      <w:lvlText w:val="●"/>
+      <w:lvlJc w:val="left"/>
+      <w:pPr>
+        <w:ind w:left="720" w:firstLine="360"/>
+      </w:pPr>
+      <w:rPr>
+        <w:u w:val="none"/>
+      </w:rPr>
+    </w:lvl>
+    <w:lvl w:ilvl="1">
+      <w:start w:val="1"/>
+      <w:numFmt w:val="bullet"/>
+      <w:lvlText w:val="○"/>
+      <w:lvlJc w:val="left"/>
+      <w:pPr>
+        <w:ind w:left="1440" w:firstLine="1080"/>
+      </w:pPr>
+      <w:rPr>
+        <w:u w:val="none"/>
+      </w:rPr>
+    </w:lvl>
+    <w:lvl w:ilvl="2">
+      <w:start w:val="1"/>
+      <w:numFmt w:val="bullet"/>
+      <w:lvlText w:val="■"/>
+      <w:lvlJc w:val="left"/>
+      <w:pPr>
+        <w:ind w:left="2160" w:firstLine="1800"/>
+      </w:pPr>
+      <w:rPr>
+        <w:u w:val="none"/>
+      </w:rPr>
+    </w:lvl>
+    <w:lvl w:ilvl="3">
+      <w:start w:val="1"/>
+      <w:numFmt w:val="bullet"/>
+      <w:lvlText w:val="●"/>
+      <w:lvlJc w:val="left"/>
+      <w:pPr>
+        <w:ind w:left="2880" w:firstLine="2520"/>
+      </w:pPr>
+      <w:rPr>
+        <w:u w:val="none"/>
+      </w:rPr>
+    </w:lvl>
+    <w:lvl w:ilvl="4">
+      <w:start w:val="1"/>
+      <w:numFmt w:val="bullet"/>
+      <w:lvlText w:val="○"/>
+      <w:lvlJc w:val="left"/>
+      <w:pPr>
+        <w:ind w:left="3600" w:firstLine="3240"/>
+      </w:pPr>
+      <w:rPr>
+        <w:u w:val="none"/>
+      </w:rPr>
+    </w:lvl>
+    <w:lvl w:ilvl="5">
+      <w:start w:val="1"/>
+      <w:numFmt w:val="bullet"/>
+      <w:lvlText w:val="■"/>
+      <w:lvlJc w:val="left"/>
+      <w:pPr>
+        <w:ind w:left="4320" w:firstLine="3960"/>
+      </w:pPr>
+      <w:rPr>
+        <w:u w:val="none"/>
+      </w:rPr>
+    </w:lvl>
+    <w:lvl w:ilvl="6">
+      <w:start w:val="1"/>
+      <w:numFmt w:val="bullet"/>
+      <w:lvlText w:val="●"/>
+      <w:lvlJc w:val="left"/>
+      <w:pPr>
+        <w:ind w:left="5040" w:firstLine="4680"/>
+      </w:pPr>
+      <w:rPr>
+        <w:u w:val="none"/>
+      </w:rPr>
+    </w:lvl>
+    <w:lvl w:ilvl="7">
+      <w:start w:val="1"/>
+      <w:numFmt w:val="bullet"/>
+      <w:lvlText w:val="○"/>
+      <w:lvlJc w:val="left"/>
+      <w:pPr>
+        <w:ind w:left="5760" w:firstLine="5400"/>
+      </w:pPr>
+      <w:rPr>
+        <w:u w:val="none"/>
+      </w:rPr>
+    </w:lvl>
+    <w:lvl w:ilvl="8">
+      <w:start w:val="1"/>
+      <w:numFmt w:val="bullet"/>
+      <w:lvlText w:val="■"/>
+      <w:lvlJc w:val="left"/>
+      <w:pPr>
+        <w:ind w:left="6480" w:firstLine="6120"/>
+      </w:pPr>
+      <w:rPr>
+        <w:u w:val="none"/>
+      </w:rPr>
+    </w:lvl>
+  </w:abstractNum>
+  <w:abstractNum w:abstractNumId="5">
+    <w:nsid w:val="7AC47559"/>
+    <w:multiLevelType w:val="hybridMultilevel"/>
+    <w:tmpl w:val="72EEB95C"/>
     <w:lvl w:ilvl="0" w:tplc="04090001">
       <w:start w:val="1"/>
       <w:numFmt w:val="bullet"/>
@@ -6079,16 +6434,22 @@
     </w:lvl>
   </w:abstractNum>
   <w:num w:numId="1">
-    <w:abstractNumId w:val="0"/>
+    <w:abstractNumId w:val="4"/>
   </w:num>
   <w:num w:numId="2">
-    <w:abstractNumId w:val="1"/>
+    <w:abstractNumId w:val="0"/>
   </w:num>
   <w:num w:numId="3">
     <w:abstractNumId w:val="2"/>
   </w:num>
   <w:num w:numId="4">
+    <w:abstractNumId w:val="1"/>
+  </w:num>
+  <w:num w:numId="5">
     <w:abstractNumId w:val="3"/>
+  </w:num>
+  <w:num w:numId="6">
+    <w:abstractNumId w:val="5"/>
   </w:num>
 </w:numbering>
 </file>
@@ -6253,7 +6614,7 @@
     <w:name w:val="heading 1"/>
     <w:basedOn w:val="normal0"/>
     <w:next w:val="normal0"/>
-    <w:rsid w:val="00913CD3"/>
+    <w:rsid w:val="00BC6A8A"/>
     <w:pPr>
       <w:spacing w:before="200"/>
       <w:outlineLvl w:val="0"/>
@@ -6267,7 +6628,7 @@
     <w:name w:val="heading 2"/>
     <w:basedOn w:val="normal0"/>
     <w:next w:val="normal0"/>
-    <w:rsid w:val="00913CD3"/>
+    <w:rsid w:val="00BC6A8A"/>
     <w:pPr>
       <w:spacing w:before="200"/>
       <w:outlineLvl w:val="1"/>
@@ -6282,7 +6643,7 @@
     <w:name w:val="heading 3"/>
     <w:basedOn w:val="normal0"/>
     <w:next w:val="normal0"/>
-    <w:rsid w:val="00913CD3"/>
+    <w:rsid w:val="00BC6A8A"/>
     <w:pPr>
       <w:spacing w:before="160"/>
       <w:outlineLvl w:val="2"/>
@@ -6298,7 +6659,7 @@
     <w:name w:val="heading 4"/>
     <w:basedOn w:val="normal0"/>
     <w:next w:val="normal0"/>
-    <w:rsid w:val="00913CD3"/>
+    <w:rsid w:val="00BC6A8A"/>
     <w:pPr>
       <w:spacing w:before="160"/>
       <w:outlineLvl w:val="3"/>
@@ -6313,7 +6674,7 @@
     <w:name w:val="heading 5"/>
     <w:basedOn w:val="normal0"/>
     <w:next w:val="normal0"/>
-    <w:rsid w:val="00913CD3"/>
+    <w:rsid w:val="00BC6A8A"/>
     <w:pPr>
       <w:spacing w:before="160"/>
       <w:outlineLvl w:val="4"/>
@@ -6327,7 +6688,7 @@
     <w:name w:val="heading 6"/>
     <w:basedOn w:val="normal0"/>
     <w:next w:val="normal0"/>
-    <w:rsid w:val="00913CD3"/>
+    <w:rsid w:val="00BC6A8A"/>
     <w:pPr>
       <w:spacing w:before="160"/>
       <w:outlineLvl w:val="5"/>
@@ -6365,7 +6726,7 @@
   </w:style>
   <w:style w:type="paragraph" w:customStyle="1" w:styleId="normal0">
     <w:name w:val="normal"/>
-    <w:rsid w:val="00913CD3"/>
+    <w:rsid w:val="00BC6A8A"/>
     <w:pPr>
       <w:spacing w:line="276" w:lineRule="auto"/>
     </w:pPr>
@@ -6379,7 +6740,7 @@
     <w:name w:val="Title"/>
     <w:basedOn w:val="normal0"/>
     <w:next w:val="normal0"/>
-    <w:rsid w:val="00913CD3"/>
+    <w:rsid w:val="00BC6A8A"/>
     <w:rPr>
       <w:rFonts w:ascii="Trebuchet MS" w:eastAsia="Trebuchet MS" w:hAnsi="Trebuchet MS" w:cs="Trebuchet MS"/>
       <w:sz w:val="42"/>
@@ -6389,7 +6750,7 @@
     <w:name w:val="Subtitle"/>
     <w:basedOn w:val="normal0"/>
     <w:next w:val="normal0"/>
-    <w:rsid w:val="00913CD3"/>
+    <w:rsid w:val="00BC6A8A"/>
     <w:pPr>
       <w:spacing w:after="200"/>
     </w:pPr>
@@ -6398,62 +6759,6 @@
       <w:i/>
       <w:color w:val="666666"/>
       <w:sz w:val="26"/>
-    </w:rPr>
-  </w:style>
-  <w:style w:type="paragraph" w:styleId="CommentText">
-    <w:name w:val="annotation text"/>
-    <w:basedOn w:val="Normal"/>
-    <w:link w:val="CommentTextChar"/>
-    <w:uiPriority w:val="99"/>
-    <w:semiHidden/>
-    <w:unhideWhenUsed/>
-    <w:rsid w:val="00913CD3"/>
-  </w:style>
-  <w:style w:type="character" w:customStyle="1" w:styleId="CommentTextChar">
-    <w:name w:val="Comment Text Char"/>
-    <w:basedOn w:val="DefaultParagraphFont"/>
-    <w:link w:val="CommentText"/>
-    <w:uiPriority w:val="99"/>
-    <w:semiHidden/>
-    <w:rsid w:val="00913CD3"/>
-  </w:style>
-  <w:style w:type="character" w:styleId="CommentReference">
-    <w:name w:val="annotation reference"/>
-    <w:basedOn w:val="DefaultParagraphFont"/>
-    <w:uiPriority w:val="99"/>
-    <w:semiHidden/>
-    <w:unhideWhenUsed/>
-    <w:rsid w:val="00913CD3"/>
-    <w:rPr>
-      <w:sz w:val="18"/>
-      <w:szCs w:val="18"/>
-    </w:rPr>
-  </w:style>
-  <w:style w:type="paragraph" w:styleId="BalloonText">
-    <w:name w:val="Balloon Text"/>
-    <w:basedOn w:val="Normal"/>
-    <w:link w:val="BalloonTextChar"/>
-    <w:uiPriority w:val="99"/>
-    <w:semiHidden/>
-    <w:unhideWhenUsed/>
-    <w:rsid w:val="00DA4E51"/>
-    <w:rPr>
-      <w:rFonts w:ascii="Lucida Grande" w:hAnsi="Lucida Grande"/>
-      <w:sz w:val="18"/>
-      <w:szCs w:val="18"/>
-    </w:rPr>
-  </w:style>
-  <w:style w:type="character" w:customStyle="1" w:styleId="BalloonTextChar">
-    <w:name w:val="Balloon Text Char"/>
-    <w:basedOn w:val="DefaultParagraphFont"/>
-    <w:link w:val="BalloonText"/>
-    <w:uiPriority w:val="99"/>
-    <w:semiHidden/>
-    <w:rsid w:val="00DA4E51"/>
-    <w:rPr>
-      <w:rFonts w:ascii="Lucida Grande" w:hAnsi="Lucida Grande"/>
-      <w:sz w:val="18"/>
-      <w:szCs w:val="18"/>
     </w:rPr>
   </w:style>
 </w:styles>

</xml_diff>